<commit_message>
SUmmen über Spalten, Formatanpassungen
</commit_message>
<xml_diff>
--- a/vorlagen/rechnungsvorlage.docx
+++ b/vorlagen/rechnungsvorlage.docx
@@ -31,7 +31,15 @@
           </w:tcPr>
           <w:p>
             <w:r>
-              <w:t>{{ZD_Name}}</w:t>
+              <w:t>{{</w:t>
+            </w:r>
+            <w:proofErr w:type="spellStart"/>
+            <w:r>
+              <w:t>ZD_Name</w:t>
+            </w:r>
+            <w:proofErr w:type="spellEnd"/>
+            <w:r>
+              <w:t>}}</w:t>
             </w:r>
           </w:p>
         </w:tc>
@@ -77,7 +85,15 @@
           </w:tcPr>
           <w:p>
             <w:r>
-              <w:t>{{ZD_Strasse}}</w:t>
+              <w:t>{{</w:t>
+            </w:r>
+            <w:proofErr w:type="spellStart"/>
+            <w:r>
+              <w:t>ZD_Strasse</w:t>
+            </w:r>
+            <w:proofErr w:type="spellEnd"/>
+            <w:r>
+              <w:t>}}</w:t>
             </w:r>
           </w:p>
         </w:tc>
@@ -110,7 +126,15 @@
           </w:tcPr>
           <w:p>
             <w:r>
-              <w:t>{{ZD_PLZ}} {{ZD_Ort}}</w:t>
+              <w:t>{{ZD_PLZ}} {{</w:t>
+            </w:r>
+            <w:proofErr w:type="spellStart"/>
+            <w:r>
+              <w:t>ZD_Ort</w:t>
+            </w:r>
+            <w:proofErr w:type="spellEnd"/>
+            <w:r>
+              <w:t>}}</w:t>
             </w:r>
           </w:p>
         </w:tc>
@@ -152,7 +176,23 @@
                 <w:b/>
                 <w:bCs/>
               </w:rPr>
-              <w:t>{{Start_AbrMon}}</w:t>
+              <w:t>{{</w:t>
+            </w:r>
+            <w:proofErr w:type="spellStart"/>
+            <w:r>
+              <w:rPr>
+                <w:b/>
+                <w:bCs/>
+              </w:rPr>
+              <w:t>Start_AbrMon</w:t>
+            </w:r>
+            <w:proofErr w:type="spellEnd"/>
+            <w:r>
+              <w:rPr>
+                <w:b/>
+                <w:bCs/>
+              </w:rPr>
+              <w:t>}}</w:t>
             </w:r>
           </w:p>
         </w:tc>
@@ -224,7 +264,7 @@
               <w:rPr>
                 <w:noProof/>
               </w:rPr>
-              <w:t>07.09.2025</w:t>
+              <w:t>08.09.2025</w:t>
             </w:r>
             <w:r>
               <w:fldChar w:fldCharType="end"/>
@@ -356,7 +396,23 @@
               <w:jc w:val="right"/>
             </w:pPr>
             <w:r>
-              <w:t>{{CL_Nachname}}, {{CL_Vorname}}</w:t>
+              <w:t>{{</w:t>
+            </w:r>
+            <w:proofErr w:type="spellStart"/>
+            <w:r>
+              <w:t>CL_Nachname</w:t>
+            </w:r>
+            <w:proofErr w:type="spellEnd"/>
+            <w:r>
+              <w:t>}}, {{</w:t>
+            </w:r>
+            <w:proofErr w:type="spellStart"/>
+            <w:r>
+              <w:t>CL_Vorname</w:t>
+            </w:r>
+            <w:proofErr w:type="spellEnd"/>
+            <w:r>
+              <w:t>}}</w:t>
             </w:r>
           </w:p>
         </w:tc>
@@ -388,7 +444,15 @@
               <w:jc w:val="right"/>
             </w:pPr>
             <w:r>
-              <w:t>{{CL_SozVersNr}}</w:t>
+              <w:t>{{</w:t>
+            </w:r>
+            <w:proofErr w:type="spellStart"/>
+            <w:r>
+              <w:t>CL_SozVersNr</w:t>
+            </w:r>
+            <w:proofErr w:type="spellEnd"/>
+            <w:r>
+              <w:t>}}</w:t>
             </w:r>
           </w:p>
         </w:tc>
@@ -407,10 +471,10 @@
         <w:gridCol w:w="1481"/>
         <w:gridCol w:w="1023"/>
         <w:gridCol w:w="1324"/>
-        <w:gridCol w:w="1559"/>
-        <w:gridCol w:w="1276"/>
-        <w:gridCol w:w="1275"/>
-        <w:gridCol w:w="1370"/>
+        <w:gridCol w:w="1417"/>
+        <w:gridCol w:w="1418"/>
+        <w:gridCol w:w="1134"/>
+        <w:gridCol w:w="1511"/>
       </w:tblGrid>
       <w:tr>
         <w:trPr>
@@ -421,7 +485,17 @@
             <w:tcW w:w="1481" w:type="dxa"/>
           </w:tcPr>
           <w:p>
-            <w:r>
+            <w:pPr>
+              <w:rPr>
+                <w:sz w:val="22"/>
+                <w:szCs w:val="22"/>
+              </w:rPr>
+            </w:pPr>
+            <w:r>
+              <w:rPr>
+                <w:sz w:val="22"/>
+                <w:szCs w:val="22"/>
+              </w:rPr>
               <w:t>Datum</w:t>
             </w:r>
           </w:p>
@@ -431,13 +505,32 @@
             <w:tcW w:w="1023" w:type="dxa"/>
           </w:tcPr>
           <w:p>
-            <w:r>
+            <w:pPr>
+              <w:jc w:val="right"/>
+              <w:rPr>
+                <w:sz w:val="22"/>
+                <w:szCs w:val="22"/>
+              </w:rPr>
+            </w:pPr>
+            <w:r>
+              <w:rPr>
+                <w:sz w:val="22"/>
+                <w:szCs w:val="22"/>
+              </w:rPr>
               <w:t>Fahrt</w:t>
             </w:r>
             <w:r>
+              <w:rPr>
+                <w:sz w:val="22"/>
+                <w:szCs w:val="22"/>
+              </w:rPr>
               <w:t>-</w:t>
             </w:r>
             <w:r>
+              <w:rPr>
+                <w:sz w:val="22"/>
+                <w:szCs w:val="22"/>
+              </w:rPr>
               <w:t>zeiten</w:t>
             </w:r>
           </w:p>
@@ -447,62 +540,130 @@
             <w:tcW w:w="1324" w:type="dxa"/>
           </w:tcPr>
           <w:p>
-            <w:r>
+            <w:pPr>
+              <w:jc w:val="right"/>
+              <w:rPr>
+                <w:sz w:val="22"/>
+                <w:szCs w:val="22"/>
+              </w:rPr>
+            </w:pPr>
+            <w:r>
+              <w:rPr>
+                <w:sz w:val="22"/>
+                <w:szCs w:val="22"/>
+              </w:rPr>
               <w:t>Fa</w:t>
             </w:r>
             <w:r>
+              <w:rPr>
+                <w:sz w:val="22"/>
+                <w:szCs w:val="22"/>
+              </w:rPr>
               <w:t>hr</w:t>
             </w:r>
             <w:r>
+              <w:rPr>
+                <w:sz w:val="22"/>
+                <w:szCs w:val="22"/>
+              </w:rPr>
               <w:t>t</w:t>
             </w:r>
             <w:r>
-              <w:t>-</w:t>
-            </w:r>
-            <w:r>
+              <w:rPr>
+                <w:sz w:val="22"/>
+                <w:szCs w:val="22"/>
+              </w:rPr>
               <w:t>leistung</w:t>
             </w:r>
             <w:r>
+              <w:rPr>
+                <w:sz w:val="22"/>
+                <w:szCs w:val="22"/>
+              </w:rPr>
               <w:t xml:space="preserve"> (Km)</w:t>
             </w:r>
           </w:p>
         </w:tc>
         <w:tc>
           <w:tcPr>
-            <w:tcW w:w="1559" w:type="dxa"/>
-          </w:tcPr>
-          <w:p>
-            <w:r>
+            <w:tcW w:w="1417" w:type="dxa"/>
+          </w:tcPr>
+          <w:p>
+            <w:pPr>
+              <w:jc w:val="right"/>
+              <w:rPr>
+                <w:sz w:val="22"/>
+                <w:szCs w:val="22"/>
+              </w:rPr>
+            </w:pPr>
+            <w:r>
+              <w:rPr>
+                <w:sz w:val="22"/>
+                <w:szCs w:val="22"/>
+              </w:rPr>
               <w:t>Direkter Fallkontakt</w:t>
             </w:r>
           </w:p>
         </w:tc>
         <w:tc>
           <w:tcPr>
-            <w:tcW w:w="1276" w:type="dxa"/>
-          </w:tcPr>
-          <w:p>
-            <w:r>
+            <w:tcW w:w="1418" w:type="dxa"/>
+          </w:tcPr>
+          <w:p>
+            <w:pPr>
+              <w:jc w:val="right"/>
+              <w:rPr>
+                <w:sz w:val="22"/>
+                <w:szCs w:val="22"/>
+              </w:rPr>
+            </w:pPr>
+            <w:r>
+              <w:rPr>
+                <w:sz w:val="22"/>
+                <w:szCs w:val="22"/>
+              </w:rPr>
               <w:t>Indirekte Fallbearbeitung</w:t>
             </w:r>
           </w:p>
         </w:tc>
         <w:tc>
           <w:tcPr>
-            <w:tcW w:w="1275" w:type="dxa"/>
-          </w:tcPr>
-          <w:p>
-            <w:r>
+            <w:tcW w:w="1134" w:type="dxa"/>
+          </w:tcPr>
+          <w:p>
+            <w:pPr>
+              <w:jc w:val="right"/>
+              <w:rPr>
+                <w:sz w:val="22"/>
+                <w:szCs w:val="22"/>
+              </w:rPr>
+            </w:pPr>
+            <w:r>
+              <w:rPr>
+                <w:sz w:val="22"/>
+                <w:szCs w:val="22"/>
+              </w:rPr>
               <w:t>Stunden</w:t>
             </w:r>
           </w:p>
         </w:tc>
         <w:tc>
           <w:tcPr>
-            <w:tcW w:w="1370" w:type="dxa"/>
-          </w:tcPr>
-          <w:p>
-            <w:r>
+            <w:tcW w:w="1511" w:type="dxa"/>
+          </w:tcPr>
+          <w:p>
+            <w:pPr>
+              <w:jc w:val="right"/>
+              <w:rPr>
+                <w:sz w:val="22"/>
+                <w:szCs w:val="22"/>
+              </w:rPr>
+            </w:pPr>
+            <w:r>
+              <w:rPr>
+                <w:sz w:val="22"/>
+                <w:szCs w:val="22"/>
+              </w:rPr>
               <w:t>Kosten</w:t>
             </w:r>
           </w:p>
@@ -529,7 +690,25 @@
                 <w:szCs w:val="22"/>
                 <w:lang w:val="en-US"/>
               </w:rPr>
-              <w:t>{% for item in Positionen %}{{item.</w:t>
+              <w:t xml:space="preserve">{% for item in </w:t>
+            </w:r>
+            <w:proofErr w:type="spellStart"/>
+            <w:r>
+              <w:rPr>
+                <w:sz w:val="22"/>
+                <w:szCs w:val="22"/>
+                <w:lang w:val="en-US"/>
+              </w:rPr>
+              <w:t>Positionen</w:t>
+            </w:r>
+            <w:proofErr w:type="spellEnd"/>
+            <w:r>
+              <w:rPr>
+                <w:sz w:val="22"/>
+                <w:szCs w:val="22"/>
+                <w:lang w:val="en-US"/>
+              </w:rPr>
+              <w:t xml:space="preserve"> %}{{item.</w:t>
             </w:r>
             <w:r>
               <w:rPr>
@@ -571,17 +750,34 @@
           </w:tcPr>
           <w:p>
             <w:pPr>
-              <w:rPr>
-                <w:sz w:val="22"/>
-                <w:szCs w:val="22"/>
-              </w:rPr>
-            </w:pPr>
-            <w:r>
-              <w:rPr>
-                <w:sz w:val="22"/>
-                <w:szCs w:val="22"/>
-              </w:rPr>
-              <w:t>{{item.Fahrtzeit}}</w:t>
+              <w:jc w:val="right"/>
+              <w:rPr>
+                <w:sz w:val="22"/>
+                <w:szCs w:val="22"/>
+              </w:rPr>
+            </w:pPr>
+            <w:r>
+              <w:rPr>
+                <w:sz w:val="22"/>
+                <w:szCs w:val="22"/>
+              </w:rPr>
+              <w:t>{{</w:t>
+            </w:r>
+            <w:proofErr w:type="spellStart"/>
+            <w:r>
+              <w:rPr>
+                <w:sz w:val="22"/>
+                <w:szCs w:val="22"/>
+              </w:rPr>
+              <w:t>item.Fahrtzeit</w:t>
+            </w:r>
+            <w:proofErr w:type="spellEnd"/>
+            <w:r>
+              <w:rPr>
+                <w:sz w:val="22"/>
+                <w:szCs w:val="22"/>
+              </w:rPr>
+              <w:t>}}</w:t>
             </w:r>
           </w:p>
         </w:tc>
@@ -591,17 +787,26 @@
           </w:tcPr>
           <w:p>
             <w:pPr>
-              <w:rPr>
-                <w:sz w:val="22"/>
-                <w:szCs w:val="22"/>
-              </w:rPr>
-            </w:pPr>
-            <w:r>
-              <w:rPr>
-                <w:sz w:val="22"/>
-                <w:szCs w:val="22"/>
-              </w:rPr>
-              <w:t>{{item.Fahr</w:t>
+              <w:jc w:val="right"/>
+              <w:rPr>
+                <w:sz w:val="22"/>
+                <w:szCs w:val="22"/>
+              </w:rPr>
+            </w:pPr>
+            <w:r>
+              <w:rPr>
+                <w:sz w:val="22"/>
+                <w:szCs w:val="22"/>
+              </w:rPr>
+              <w:t>{{</w:t>
+            </w:r>
+            <w:proofErr w:type="spellStart"/>
+            <w:r>
+              <w:rPr>
+                <w:sz w:val="22"/>
+                <w:szCs w:val="22"/>
+              </w:rPr>
+              <w:t>item.Fahr</w:t>
             </w:r>
             <w:r>
               <w:rPr>
@@ -615,87 +820,170 @@
                 <w:sz w:val="22"/>
                 <w:szCs w:val="22"/>
               </w:rPr>
-              <w:t>leistung}}</w:t>
-            </w:r>
-          </w:p>
-        </w:tc>
-        <w:tc>
-          <w:tcPr>
-            <w:tcW w:w="1559" w:type="dxa"/>
-          </w:tcPr>
-          <w:p>
-            <w:pPr>
-              <w:rPr>
-                <w:sz w:val="22"/>
-                <w:szCs w:val="22"/>
-              </w:rPr>
-            </w:pPr>
-            <w:r>
-              <w:rPr>
-                <w:sz w:val="22"/>
-                <w:szCs w:val="22"/>
-              </w:rPr>
-              <w:t>{{item.Direkt}}</w:t>
-            </w:r>
-          </w:p>
-        </w:tc>
-        <w:tc>
-          <w:tcPr>
-            <w:tcW w:w="1276" w:type="dxa"/>
-          </w:tcPr>
-          <w:p>
-            <w:pPr>
-              <w:rPr>
-                <w:sz w:val="22"/>
-                <w:szCs w:val="22"/>
-              </w:rPr>
-            </w:pPr>
-            <w:r>
-              <w:rPr>
-                <w:sz w:val="22"/>
-                <w:szCs w:val="22"/>
-              </w:rPr>
-              <w:t>{{item.Indirekt}}</w:t>
-            </w:r>
-          </w:p>
-        </w:tc>
-        <w:tc>
-          <w:tcPr>
-            <w:tcW w:w="1275" w:type="dxa"/>
-          </w:tcPr>
-          <w:p>
-            <w:pPr>
-              <w:rPr>
-                <w:sz w:val="22"/>
-                <w:szCs w:val="22"/>
-              </w:rPr>
-            </w:pPr>
-            <w:r>
-              <w:rPr>
-                <w:sz w:val="22"/>
-                <w:szCs w:val="22"/>
-              </w:rPr>
-              <w:t>{{item.Stunden}}</w:t>
-            </w:r>
-          </w:p>
-        </w:tc>
-        <w:tc>
-          <w:tcPr>
-            <w:tcW w:w="1370" w:type="dxa"/>
-          </w:tcPr>
-          <w:p>
-            <w:pPr>
-              <w:rPr>
-                <w:sz w:val="22"/>
-                <w:szCs w:val="22"/>
-              </w:rPr>
-            </w:pPr>
-            <w:r>
-              <w:rPr>
-                <w:sz w:val="22"/>
-                <w:szCs w:val="22"/>
-              </w:rPr>
-              <w:t>{{item.Kosten}</w:t>
+              <w:t>leistung</w:t>
+            </w:r>
+            <w:proofErr w:type="spellEnd"/>
+            <w:r>
+              <w:rPr>
+                <w:sz w:val="22"/>
+                <w:szCs w:val="22"/>
+              </w:rPr>
+              <w:t>}}</w:t>
+            </w:r>
+          </w:p>
+        </w:tc>
+        <w:tc>
+          <w:tcPr>
+            <w:tcW w:w="1417" w:type="dxa"/>
+          </w:tcPr>
+          <w:p>
+            <w:pPr>
+              <w:jc w:val="right"/>
+              <w:rPr>
+                <w:sz w:val="22"/>
+                <w:szCs w:val="22"/>
+              </w:rPr>
+            </w:pPr>
+            <w:r>
+              <w:rPr>
+                <w:sz w:val="22"/>
+                <w:szCs w:val="22"/>
+              </w:rPr>
+              <w:t>{{</w:t>
+            </w:r>
+            <w:proofErr w:type="spellStart"/>
+            <w:r>
+              <w:rPr>
+                <w:sz w:val="22"/>
+                <w:szCs w:val="22"/>
+              </w:rPr>
+              <w:t>item.Direkt</w:t>
+            </w:r>
+            <w:proofErr w:type="spellEnd"/>
+            <w:r>
+              <w:rPr>
+                <w:sz w:val="22"/>
+                <w:szCs w:val="22"/>
+              </w:rPr>
+              <w:t>}}</w:t>
+            </w:r>
+          </w:p>
+        </w:tc>
+        <w:tc>
+          <w:tcPr>
+            <w:tcW w:w="1418" w:type="dxa"/>
+          </w:tcPr>
+          <w:p>
+            <w:pPr>
+              <w:jc w:val="right"/>
+              <w:rPr>
+                <w:sz w:val="22"/>
+                <w:szCs w:val="22"/>
+              </w:rPr>
+            </w:pPr>
+            <w:r>
+              <w:rPr>
+                <w:sz w:val="22"/>
+                <w:szCs w:val="22"/>
+              </w:rPr>
+              <w:t>{{</w:t>
+            </w:r>
+            <w:proofErr w:type="spellStart"/>
+            <w:r>
+              <w:rPr>
+                <w:sz w:val="22"/>
+                <w:szCs w:val="22"/>
+              </w:rPr>
+              <w:t>item.Indirekt</w:t>
+            </w:r>
+            <w:proofErr w:type="spellEnd"/>
+            <w:r>
+              <w:rPr>
+                <w:sz w:val="22"/>
+                <w:szCs w:val="22"/>
+              </w:rPr>
+              <w:t>}}</w:t>
+            </w:r>
+          </w:p>
+        </w:tc>
+        <w:tc>
+          <w:tcPr>
+            <w:tcW w:w="1134" w:type="dxa"/>
+          </w:tcPr>
+          <w:p>
+            <w:pPr>
+              <w:jc w:val="right"/>
+              <w:rPr>
+                <w:sz w:val="22"/>
+                <w:szCs w:val="22"/>
+              </w:rPr>
+            </w:pPr>
+            <w:r>
+              <w:rPr>
+                <w:sz w:val="22"/>
+                <w:szCs w:val="22"/>
+              </w:rPr>
+              <w:t>{{</w:t>
+            </w:r>
+            <w:proofErr w:type="spellStart"/>
+            <w:r>
+              <w:rPr>
+                <w:sz w:val="22"/>
+                <w:szCs w:val="22"/>
+              </w:rPr>
+              <w:t>item.Stunden</w:t>
+            </w:r>
+            <w:proofErr w:type="spellEnd"/>
+            <w:r>
+              <w:rPr>
+                <w:sz w:val="22"/>
+                <w:szCs w:val="22"/>
+              </w:rPr>
+              <w:t>}}</w:t>
+            </w:r>
+          </w:p>
+        </w:tc>
+        <w:tc>
+          <w:tcPr>
+            <w:tcW w:w="1511" w:type="dxa"/>
+          </w:tcPr>
+          <w:p>
+            <w:pPr>
+              <w:jc w:val="right"/>
+              <w:rPr>
+                <w:sz w:val="22"/>
+                <w:szCs w:val="22"/>
+              </w:rPr>
+            </w:pPr>
+            <w:r>
+              <w:rPr>
+                <w:sz w:val="22"/>
+                <w:szCs w:val="22"/>
+              </w:rPr>
+              <w:t>{{</w:t>
+            </w:r>
+            <w:proofErr w:type="spellStart"/>
+            <w:r>
+              <w:rPr>
+                <w:sz w:val="22"/>
+                <w:szCs w:val="22"/>
+              </w:rPr>
+              <w:t>item.Kosten</w:t>
+            </w:r>
+            <w:r>
+              <w:rPr>
+                <w:sz w:val="22"/>
+                <w:szCs w:val="22"/>
+              </w:rPr>
+              <w:t>CHF</w:t>
+            </w:r>
+            <w:proofErr w:type="spellEnd"/>
+            <w:r>
+              <w:rPr>
+                <w:sz w:val="22"/>
+                <w:szCs w:val="22"/>
+              </w:rPr>
+              <w:t>}</w:t>
             </w:r>
             <w:r>
               <w:rPr>
@@ -713,10 +1001,50 @@
             <w:tcW w:w="1481" w:type="dxa"/>
           </w:tcPr>
           <w:p>
-            <w:r>
-              <w:t>{% endfor %}</w:t>
-            </w:r>
-            <w:r>
+            <w:pPr>
+              <w:rPr>
+                <w:b/>
+                <w:bCs/>
+                <w:sz w:val="22"/>
+                <w:szCs w:val="22"/>
+              </w:rPr>
+            </w:pPr>
+            <w:r>
+              <w:rPr>
+                <w:b/>
+                <w:bCs/>
+                <w:sz w:val="22"/>
+                <w:szCs w:val="22"/>
+              </w:rPr>
+              <w:t xml:space="preserve">{% </w:t>
+            </w:r>
+            <w:proofErr w:type="spellStart"/>
+            <w:r>
+              <w:rPr>
+                <w:b/>
+                <w:bCs/>
+                <w:sz w:val="22"/>
+                <w:szCs w:val="22"/>
+              </w:rPr>
+              <w:t>endfor</w:t>
+            </w:r>
+            <w:proofErr w:type="spellEnd"/>
+            <w:r>
+              <w:rPr>
+                <w:b/>
+                <w:bCs/>
+                <w:sz w:val="22"/>
+                <w:szCs w:val="22"/>
+              </w:rPr>
+              <w:t xml:space="preserve"> %}</w:t>
+            </w:r>
+            <w:r>
+              <w:rPr>
+                <w:b/>
+                <w:bCs/>
+                <w:sz w:val="22"/>
+                <w:szCs w:val="22"/>
+              </w:rPr>
               <w:t>Summe:</w:t>
             </w:r>
           </w:p>
@@ -725,37 +1053,242 @@
           <w:tcPr>
             <w:tcW w:w="1023" w:type="dxa"/>
           </w:tcPr>
-          <w:p/>
+          <w:p>
+            <w:pPr>
+              <w:jc w:val="right"/>
+              <w:rPr>
+                <w:b/>
+                <w:bCs/>
+                <w:sz w:val="22"/>
+                <w:szCs w:val="22"/>
+              </w:rPr>
+            </w:pPr>
+            <w:r>
+              <w:rPr>
+                <w:b/>
+                <w:bCs/>
+                <w:sz w:val="22"/>
+                <w:szCs w:val="22"/>
+              </w:rPr>
+              <w:t>{{</w:t>
+            </w:r>
+            <w:proofErr w:type="spellStart"/>
+            <w:r>
+              <w:rPr>
+                <w:b/>
+                <w:bCs/>
+                <w:sz w:val="22"/>
+                <w:szCs w:val="22"/>
+              </w:rPr>
+              <w:t>Summe_Fahrtzeit</w:t>
+            </w:r>
+            <w:proofErr w:type="spellEnd"/>
+            <w:r>
+              <w:rPr>
+                <w:b/>
+                <w:bCs/>
+                <w:sz w:val="22"/>
+                <w:szCs w:val="22"/>
+              </w:rPr>
+              <w:t>}}</w:t>
+            </w:r>
+          </w:p>
         </w:tc>
         <w:tc>
           <w:tcPr>
             <w:tcW w:w="1324" w:type="dxa"/>
           </w:tcPr>
-          <w:p/>
-        </w:tc>
-        <w:tc>
-          <w:tcPr>
-            <w:tcW w:w="1559" w:type="dxa"/>
-          </w:tcPr>
-          <w:p/>
-        </w:tc>
-        <w:tc>
-          <w:tcPr>
-            <w:tcW w:w="1276" w:type="dxa"/>
-          </w:tcPr>
-          <w:p/>
-        </w:tc>
-        <w:tc>
-          <w:tcPr>
-            <w:tcW w:w="1275" w:type="dxa"/>
-          </w:tcPr>
-          <w:p/>
-        </w:tc>
-        <w:tc>
-          <w:tcPr>
-            <w:tcW w:w="1370" w:type="dxa"/>
-          </w:tcPr>
-          <w:p/>
+          <w:p>
+            <w:pPr>
+              <w:jc w:val="right"/>
+              <w:rPr>
+                <w:b/>
+                <w:bCs/>
+                <w:sz w:val="22"/>
+                <w:szCs w:val="22"/>
+              </w:rPr>
+            </w:pPr>
+          </w:p>
+        </w:tc>
+        <w:tc>
+          <w:tcPr>
+            <w:tcW w:w="1417" w:type="dxa"/>
+          </w:tcPr>
+          <w:p>
+            <w:pPr>
+              <w:jc w:val="right"/>
+              <w:rPr>
+                <w:b/>
+                <w:bCs/>
+                <w:sz w:val="22"/>
+                <w:szCs w:val="22"/>
+              </w:rPr>
+            </w:pPr>
+            <w:r>
+              <w:rPr>
+                <w:b/>
+                <w:bCs/>
+                <w:sz w:val="22"/>
+                <w:szCs w:val="22"/>
+              </w:rPr>
+              <w:t>{{</w:t>
+            </w:r>
+            <w:proofErr w:type="spellStart"/>
+            <w:r>
+              <w:rPr>
+                <w:b/>
+                <w:bCs/>
+                <w:sz w:val="22"/>
+                <w:szCs w:val="22"/>
+              </w:rPr>
+              <w:t>Summe_Direkt</w:t>
+            </w:r>
+            <w:proofErr w:type="spellEnd"/>
+            <w:r>
+              <w:rPr>
+                <w:b/>
+                <w:bCs/>
+                <w:sz w:val="22"/>
+                <w:szCs w:val="22"/>
+              </w:rPr>
+              <w:t>}}</w:t>
+            </w:r>
+          </w:p>
+        </w:tc>
+        <w:tc>
+          <w:tcPr>
+            <w:tcW w:w="1418" w:type="dxa"/>
+          </w:tcPr>
+          <w:p>
+            <w:pPr>
+              <w:jc w:val="right"/>
+              <w:rPr>
+                <w:b/>
+                <w:bCs/>
+                <w:sz w:val="22"/>
+                <w:szCs w:val="22"/>
+              </w:rPr>
+            </w:pPr>
+            <w:r>
+              <w:rPr>
+                <w:b/>
+                <w:bCs/>
+                <w:sz w:val="22"/>
+                <w:szCs w:val="22"/>
+              </w:rPr>
+              <w:t>{{</w:t>
+            </w:r>
+            <w:proofErr w:type="spellStart"/>
+            <w:r>
+              <w:rPr>
+                <w:b/>
+                <w:bCs/>
+                <w:sz w:val="22"/>
+                <w:szCs w:val="22"/>
+              </w:rPr>
+              <w:t>Summe_Indirekt</w:t>
+            </w:r>
+            <w:proofErr w:type="spellEnd"/>
+            <w:r>
+              <w:rPr>
+                <w:b/>
+                <w:bCs/>
+                <w:sz w:val="22"/>
+                <w:szCs w:val="22"/>
+              </w:rPr>
+              <w:t>}}</w:t>
+            </w:r>
+          </w:p>
+        </w:tc>
+        <w:tc>
+          <w:tcPr>
+            <w:tcW w:w="1134" w:type="dxa"/>
+          </w:tcPr>
+          <w:p>
+            <w:pPr>
+              <w:jc w:val="right"/>
+              <w:rPr>
+                <w:b/>
+                <w:bCs/>
+                <w:sz w:val="22"/>
+                <w:szCs w:val="22"/>
+              </w:rPr>
+            </w:pPr>
+            <w:r>
+              <w:rPr>
+                <w:b/>
+                <w:bCs/>
+                <w:sz w:val="22"/>
+                <w:szCs w:val="22"/>
+              </w:rPr>
+              <w:t>{{</w:t>
+            </w:r>
+            <w:proofErr w:type="spellStart"/>
+            <w:r>
+              <w:rPr>
+                <w:b/>
+                <w:bCs/>
+                <w:sz w:val="22"/>
+                <w:szCs w:val="22"/>
+              </w:rPr>
+              <w:t>Summe_Stunden</w:t>
+            </w:r>
+            <w:proofErr w:type="spellEnd"/>
+            <w:r>
+              <w:rPr>
+                <w:b/>
+                <w:bCs/>
+                <w:sz w:val="22"/>
+                <w:szCs w:val="22"/>
+              </w:rPr>
+              <w:t>}}</w:t>
+            </w:r>
+          </w:p>
+        </w:tc>
+        <w:tc>
+          <w:tcPr>
+            <w:tcW w:w="1511" w:type="dxa"/>
+          </w:tcPr>
+          <w:p>
+            <w:pPr>
+              <w:jc w:val="right"/>
+              <w:rPr>
+                <w:b/>
+                <w:bCs/>
+                <w:sz w:val="22"/>
+                <w:szCs w:val="22"/>
+              </w:rPr>
+            </w:pPr>
+            <w:r>
+              <w:rPr>
+                <w:b/>
+                <w:bCs/>
+                <w:sz w:val="22"/>
+                <w:szCs w:val="22"/>
+              </w:rPr>
+              <w:t>{{</w:t>
+            </w:r>
+            <w:proofErr w:type="spellStart"/>
+            <w:r>
+              <w:rPr>
+                <w:b/>
+                <w:bCs/>
+                <w:sz w:val="22"/>
+                <w:szCs w:val="22"/>
+              </w:rPr>
+              <w:t>Summe_Kosten</w:t>
+            </w:r>
+            <w:proofErr w:type="spellEnd"/>
+            <w:r>
+              <w:rPr>
+                <w:b/>
+                <w:bCs/>
+                <w:sz w:val="22"/>
+                <w:szCs w:val="22"/>
+              </w:rPr>
+              <w:t>}}</w:t>
+            </w:r>
+          </w:p>
         </w:tc>
       </w:tr>
     </w:tbl>
@@ -777,11 +1310,7 @@
     <w:p/>
     <w:p>
       <w:r>
-        <w:t xml:space="preserve">Vielen herzlichen Dank, dass Sie sich für das Angebot der Wegpiraten GmbH entschieden haben. Wir bedanken uns für die gute Zusammenarbeit und das </w:t>
-      </w:r>
-      <w:r>
-        <w:lastRenderedPageBreak/>
-        <w:t>damit verbundene Vertrauen. Bitte begleichen Sie die Rechnung innerhalb von 14 Tagen unter Angabe der Rechnungsnummer auf das untenstehende Konto.</w:t>
+        <w:t>Vielen herzlichen Dank, dass Sie sich für das Angebot der Wegpiraten GmbH entschieden haben. Wir bedanken uns für die gute Zusammenarbeit und das damit verbundene Vertrauen. Bitte begleichen Sie die Rechnung innerhalb von 14 Tagen unter Angabe der Rechnungsnummer auf das untenstehende Konto.</w:t>
       </w:r>
       <w:r>
         <w:rPr>
@@ -922,8 +1451,13 @@
           <w:pPr>
             <w:pStyle w:val="Fuzeile"/>
           </w:pPr>
+          <w:proofErr w:type="spellStart"/>
           <w:r>
-            <w:t>Alpenstrasse 2</w:t>
+            <w:t>Alpenstrasse</w:t>
+          </w:r>
+          <w:proofErr w:type="spellEnd"/>
+          <w:r>
+            <w:t xml:space="preserve"> 2</w:t>
           </w:r>
         </w:p>
         <w:p>
@@ -1128,7 +1662,14 @@
     </w:r>
     <w:r>
       <w:br/>
-      <w:t>Alpenstrassse 2</w:t>
+    </w:r>
+    <w:proofErr w:type="spellStart"/>
+    <w:r>
+      <w:t>Alpenstrassse</w:t>
+    </w:r>
+    <w:proofErr w:type="spellEnd"/>
+    <w:r>
+      <w:t xml:space="preserve"> 2</w:t>
     </w:r>
     <w:r>
       <w:br/>
@@ -1554,7 +2095,6 @@
   <w:style w:type="character" w:default="1" w:styleId="Absatz-Standardschriftart">
     <w:name w:val="Default Paragraph Font"/>
     <w:uiPriority w:val="1"/>
-    <w:semiHidden/>
     <w:unhideWhenUsed/>
   </w:style>
   <w:style w:type="table" w:default="1" w:styleId="NormaleTabelle">

</xml_diff>

<commit_message>
Gruppierung nach Zahlungsdienstleister, Übersichtstabelle. TODO: Namen Übersicht plus Re-Datum
</commit_message>
<xml_diff>
--- a/vorlagen/rechnungsvorlage.docx
+++ b/vorlagen/rechnungsvorlage.docx
@@ -86,99 +86,268 @@
       </w:tr>
     </w:tbl>
     <w:p/>
-    <w:tbl>
-      <w:tblPr>
-        <w:tblStyle w:val="Tabellenraster"/>
-        <w:tblpPr w:leftFromText="141" w:rightFromText="141" w:vertAnchor="text" w:tblpXSpec="right" w:tblpY="1"/>
-        <w:tblOverlap w:val="never"/>
-        <w:tblW w:w="0" w:type="auto"/>
-        <w:tblBorders>
-          <w:top w:val="none" w:sz="0" w:space="0" w:color="auto"/>
-          <w:left w:val="none" w:sz="0" w:space="0" w:color="auto"/>
-          <w:bottom w:val="none" w:sz="0" w:space="0" w:color="auto"/>
-          <w:right w:val="none" w:sz="0" w:space="0" w:color="auto"/>
-          <w:insideH w:val="none" w:sz="0" w:space="0" w:color="auto"/>
-          <w:insideV w:val="none" w:sz="0" w:space="0" w:color="auto"/>
-        </w:tblBorders>
-        <w:tblLook w:val="04A0" w:firstRow="1" w:lastRow="0" w:firstColumn="1" w:lastColumn="0" w:noHBand="0" w:noVBand="1"/>
-      </w:tblPr>
-      <w:tblGrid>
-        <w:gridCol w:w="3402"/>
-      </w:tblGrid>
-      <w:tr>
-        <w:tc>
-          <w:tcPr>
-            <w:tcW w:w="3402" w:type="dxa"/>
-          </w:tcPr>
-          <w:p>
-            <w:pPr>
-              <w:jc w:val="right"/>
-            </w:pPr>
-            <w:r>
-              <w:br/>
-            </w:r>
-            <w:r>
-              <w:t>Rechnungsnummer:</w:t>
-            </w:r>
-          </w:p>
-        </w:tc>
-      </w:tr>
-      <w:tr>
-        <w:tc>
-          <w:tcPr>
-            <w:tcW w:w="3402" w:type="dxa"/>
-          </w:tcPr>
-          <w:p>
-            <w:pPr>
-              <w:jc w:val="right"/>
-            </w:pPr>
-            <w:r>
-              <w:rPr>
-                <w:b/>
-                <w:bCs/>
-              </w:rPr>
-              <w:t>{{Rechnungsnummer}}</w:t>
-            </w:r>
-          </w:p>
-        </w:tc>
-      </w:tr>
-      <w:tr>
-        <w:tc>
-          <w:tcPr>
-            <w:tcW w:w="3402" w:type="dxa"/>
-          </w:tcPr>
-          <w:p>
-            <w:pPr>
-              <w:jc w:val="right"/>
-            </w:pPr>
-            <w:r>
-              <w:t>Leistungserbringung</w:t>
-            </w:r>
-          </w:p>
-        </w:tc>
-      </w:tr>
-      <w:tr>
-        <w:tc>
-          <w:tcPr>
-            <w:tcW w:w="3402" w:type="dxa"/>
-          </w:tcPr>
-          <w:p>
-            <w:pPr>
-              <w:jc w:val="right"/>
-            </w:pPr>
-            <w:r>
-              <w:rPr>
-                <w:b/>
-                <w:bCs/>
-              </w:rPr>
-              <w:t>{{AbrMon}}</w:t>
-            </w:r>
-          </w:p>
-        </w:tc>
-      </w:tr>
-    </w:tbl>
     <w:p/>
-    <w:p/>
+    <w:p>
+      <w:r>
+        <w:rPr>
+          <w:noProof/>
+          <w14:ligatures w14:val="standardContextual"/>
+        </w:rPr>
+        <mc:AlternateContent>
+          <mc:Choice Requires="wps">
+            <w:drawing>
+              <wp:anchor distT="0" distB="0" distL="114300" distR="114300" simplePos="0" relativeHeight="251662336" behindDoc="0" locked="0" layoutInCell="1" allowOverlap="1" wp14:anchorId="294D6A40" wp14:editId="710ECF82">
+                <wp:simplePos x="0" y="0"/>
+                <wp:positionH relativeFrom="column">
+                  <wp:posOffset>4251325</wp:posOffset>
+                </wp:positionH>
+                <wp:positionV relativeFrom="paragraph">
+                  <wp:posOffset>8890</wp:posOffset>
+                </wp:positionV>
+                <wp:extent cx="1779270" cy="944880"/>
+                <wp:effectExtent l="38100" t="38100" r="106680" b="121920"/>
+                <wp:wrapNone/>
+                <wp:docPr id="2130626275" name="Textfeld 1"/>
+                <wp:cNvGraphicFramePr/>
+                <a:graphic xmlns:a="http://schemas.openxmlformats.org/drawingml/2006/main">
+                  <a:graphicData uri="http://schemas.microsoft.com/office/word/2010/wordprocessingShape">
+                    <wps:wsp>
+                      <wps:cNvSpPr txBox="1"/>
+                      <wps:spPr>
+                        <a:xfrm>
+                          <a:off x="0" y="0"/>
+                          <a:ext cx="1779270" cy="944880"/>
+                        </a:xfrm>
+                        <a:prstGeom prst="rect">
+                          <a:avLst/>
+                        </a:prstGeom>
+                        <a:solidFill>
+                          <a:schemeClr val="lt1"/>
+                        </a:solidFill>
+                        <a:ln w="6350">
+                          <a:solidFill>
+                            <a:prstClr val="black"/>
+                          </a:solidFill>
+                        </a:ln>
+                        <a:effectLst>
+                          <a:outerShdw blurRad="50800" dist="38100" dir="2700000" algn="tl" rotWithShape="0">
+                            <a:prstClr val="black">
+                              <a:alpha val="40000"/>
+                            </a:prstClr>
+                          </a:outerShdw>
+                        </a:effectLst>
+                      </wps:spPr>
+                      <wps:txbx>
+                        <w:txbxContent>
+                          <w:tbl>
+                            <w:tblPr>
+                              <w:tblStyle w:val="Tabellenraster"/>
+                              <w:tblW w:w="0" w:type="auto"/>
+                              <w:tblBorders>
+                                <w:top w:val="none" w:sz="0" w:space="0" w:color="auto"/>
+                                <w:left w:val="none" w:sz="0" w:space="0" w:color="auto"/>
+                                <w:bottom w:val="none" w:sz="0" w:space="0" w:color="auto"/>
+                                <w:right w:val="none" w:sz="0" w:space="0" w:color="auto"/>
+                                <w:insideH w:val="none" w:sz="0" w:space="0" w:color="auto"/>
+                                <w:insideV w:val="none" w:sz="0" w:space="0" w:color="auto"/>
+                              </w:tblBorders>
+                              <w:tblLook w:val="04A0" w:firstRow="1" w:lastRow="0" w:firstColumn="1" w:lastColumn="0" w:noHBand="0" w:noVBand="1"/>
+                            </w:tblPr>
+                            <w:tblGrid>
+                              <w:gridCol w:w="2519"/>
+                            </w:tblGrid>
+                            <w:tr>
+                              <w:tc>
+                                <w:tcPr>
+                                  <w:tcW w:w="3402" w:type="dxa"/>
+                                </w:tcPr>
+                                <w:p>
+                                  <w:pPr>
+                                    <w:jc w:val="right"/>
+                                  </w:pPr>
+                                  <w:r>
+                                    <w:t>Rechnungsnummer:</w:t>
+                                  </w:r>
+                                </w:p>
+                              </w:tc>
+                            </w:tr>
+                            <w:tr>
+                              <w:tc>
+                                <w:tcPr>
+                                  <w:tcW w:w="3402" w:type="dxa"/>
+                                </w:tcPr>
+                                <w:p>
+                                  <w:pPr>
+                                    <w:jc w:val="right"/>
+                                  </w:pPr>
+                                  <w:r>
+                                    <w:rPr>
+                                      <w:b/>
+                                      <w:bCs/>
+                                    </w:rPr>
+                                    <w:t>{{Rechnungsnummer}}</w:t>
+                                  </w:r>
+                                </w:p>
+                              </w:tc>
+                            </w:tr>
+                            <w:tr>
+                              <w:tc>
+                                <w:tcPr>
+                                  <w:tcW w:w="3402" w:type="dxa"/>
+                                </w:tcPr>
+                                <w:p>
+                                  <w:pPr>
+                                    <w:jc w:val="right"/>
+                                  </w:pPr>
+                                  <w:r>
+                                    <w:t>Leistungserbringung</w:t>
+                                  </w:r>
+                                </w:p>
+                              </w:tc>
+                            </w:tr>
+                            <w:tr>
+                              <w:tc>
+                                <w:tcPr>
+                                  <w:tcW w:w="3402" w:type="dxa"/>
+                                </w:tcPr>
+                                <w:p>
+                                  <w:pPr>
+                                    <w:jc w:val="right"/>
+                                  </w:pPr>
+                                  <w:r>
+                                    <w:rPr>
+                                      <w:b/>
+                                      <w:bCs/>
+                                    </w:rPr>
+                                    <w:t>{{AbrMon}}</w:t>
+                                  </w:r>
+                                </w:p>
+                              </w:tc>
+                            </w:tr>
+                          </w:tbl>
+                          <w:p/>
+                        </w:txbxContent>
+                      </wps:txbx>
+                      <wps:bodyPr rot="0" spcFirstLastPara="0" vertOverflow="overflow" horzOverflow="overflow" vert="horz" wrap="square" lIns="91440" tIns="45720" rIns="91440" bIns="45720" numCol="1" spcCol="0" rtlCol="0" fromWordArt="0" anchor="t" anchorCtr="0" forceAA="0" compatLnSpc="1">
+                        <a:prstTxWarp prst="textNoShape">
+                          <a:avLst/>
+                        </a:prstTxWarp>
+                        <a:noAutofit/>
+                      </wps:bodyPr>
+                    </wps:wsp>
+                  </a:graphicData>
+                </a:graphic>
+                <wp14:sizeRelH relativeFrom="margin">
+                  <wp14:pctWidth>0</wp14:pctWidth>
+                </wp14:sizeRelH>
+              </wp:anchor>
+            </w:drawing>
+          </mc:Choice>
+          <mc:Fallback>
+            <w:pict>
+              <v:shapetype w14:anchorId="294D6A40" id="_x0000_t202" coordsize="21600,21600" o:spt="202" path="m,l,21600r21600,l21600,xe">
+                <v:stroke joinstyle="miter"/>
+                <v:path gradientshapeok="t" o:connecttype="rect"/>
+              </v:shapetype>
+              <v:shape id="Textfeld 1" o:spid="_x0000_s1026" type="#_x0000_t202" style="position:absolute;margin-left:334.75pt;margin-top:.7pt;width:140.1pt;height:74.4pt;z-index:251662336;visibility:visible;mso-wrap-style:square;mso-width-percent:0;mso-wrap-distance-left:9pt;mso-wrap-distance-top:0;mso-wrap-distance-right:9pt;mso-wrap-distance-bottom:0;mso-position-horizontal:absolute;mso-position-horizontal-relative:text;mso-position-vertical:absolute;mso-position-vertical-relative:text;mso-width-percent:0;mso-width-relative:margin;v-text-anchor:top" o:gfxdata="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" fillcolor="white [3201]" strokeweight=".5pt">
+                <v:shadow on="t" color="black" opacity="26214f" origin="-.5,-.5" offset=".74836mm,.74836mm"/>
+                <v:textbox>
+                  <w:txbxContent>
+                    <w:tbl>
+                      <w:tblPr>
+                        <w:tblStyle w:val="Tabellenraster"/>
+                        <w:tblW w:w="0" w:type="auto"/>
+                        <w:tblBorders>
+                          <w:top w:val="none" w:sz="0" w:space="0" w:color="auto"/>
+                          <w:left w:val="none" w:sz="0" w:space="0" w:color="auto"/>
+                          <w:bottom w:val="none" w:sz="0" w:space="0" w:color="auto"/>
+                          <w:right w:val="none" w:sz="0" w:space="0" w:color="auto"/>
+                          <w:insideH w:val="none" w:sz="0" w:space="0" w:color="auto"/>
+                          <w:insideV w:val="none" w:sz="0" w:space="0" w:color="auto"/>
+                        </w:tblBorders>
+                        <w:tblLook w:val="04A0" w:firstRow="1" w:lastRow="0" w:firstColumn="1" w:lastColumn="0" w:noHBand="0" w:noVBand="1"/>
+                      </w:tblPr>
+                      <w:tblGrid>
+                        <w:gridCol w:w="2519"/>
+                      </w:tblGrid>
+                      <w:tr>
+                        <w:tc>
+                          <w:tcPr>
+                            <w:tcW w:w="3402" w:type="dxa"/>
+                          </w:tcPr>
+                          <w:p>
+                            <w:pPr>
+                              <w:jc w:val="right"/>
+                            </w:pPr>
+                            <w:r>
+                              <w:t>Rechnungsnummer:</w:t>
+                            </w:r>
+                          </w:p>
+                        </w:tc>
+                      </w:tr>
+                      <w:tr>
+                        <w:tc>
+                          <w:tcPr>
+                            <w:tcW w:w="3402" w:type="dxa"/>
+                          </w:tcPr>
+                          <w:p>
+                            <w:pPr>
+                              <w:jc w:val="right"/>
+                            </w:pPr>
+                            <w:r>
+                              <w:rPr>
+                                <w:b/>
+                                <w:bCs/>
+                              </w:rPr>
+                              <w:t>{{Rechnungsnummer}}</w:t>
+                            </w:r>
+                          </w:p>
+                        </w:tc>
+                      </w:tr>
+                      <w:tr>
+                        <w:tc>
+                          <w:tcPr>
+                            <w:tcW w:w="3402" w:type="dxa"/>
+                          </w:tcPr>
+                          <w:p>
+                            <w:pPr>
+                              <w:jc w:val="right"/>
+                            </w:pPr>
+                            <w:r>
+                              <w:t>Leistungserbringung</w:t>
+                            </w:r>
+                          </w:p>
+                        </w:tc>
+                      </w:tr>
+                      <w:tr>
+                        <w:tc>
+                          <w:tcPr>
+                            <w:tcW w:w="3402" w:type="dxa"/>
+                          </w:tcPr>
+                          <w:p>
+                            <w:pPr>
+                              <w:jc w:val="right"/>
+                            </w:pPr>
+                            <w:r>
+                              <w:rPr>
+                                <w:b/>
+                                <w:bCs/>
+                              </w:rPr>
+                              <w:t>{{AbrMon}}</w:t>
+                            </w:r>
+                          </w:p>
+                        </w:tc>
+                      </w:tr>
+                    </w:tbl>
+                    <w:p/>
+                  </w:txbxContent>
+                </v:textbox>
+              </v:shape>
+            </w:pict>
+          </mc:Fallback>
+        </mc:AlternateContent>
+      </w:r>
+    </w:p>
     <w:tbl>
       <w:tblPr>
         <w:tblStyle w:val="Tabellenraster"/>
@@ -437,30 +606,40 @@
         <w:tc>
           <w:tcPr>
             <w:tcW w:w="1481" w:type="dxa"/>
-          </w:tcPr>
-          <w:p>
-            <w:pPr>
-              <w:rPr>
-                <w:sz w:val="22"/>
-                <w:szCs w:val="22"/>
-              </w:rPr>
-            </w:pPr>
-            <w:r>
-              <w:rPr>
-                <w:sz w:val="22"/>
-                <w:szCs w:val="22"/>
-              </w:rPr>
-              <w:t>Datum</w:t>
+            <w:vAlign w:val="bottom"/>
+          </w:tcPr>
+          <w:p>
+            <w:pPr>
+              <w:jc w:val="center"/>
+              <w:rPr>
+                <w:sz w:val="22"/>
+                <w:szCs w:val="22"/>
+              </w:rPr>
+            </w:pPr>
+            <w:r>
+              <w:rPr>
+                <w:sz w:val="22"/>
+                <w:szCs w:val="22"/>
+              </w:rPr>
+              <w:t>Leistungsd</w:t>
+            </w:r>
+            <w:r>
+              <w:rPr>
+                <w:sz w:val="22"/>
+                <w:szCs w:val="22"/>
+              </w:rPr>
+              <w:t>atum</w:t>
             </w:r>
           </w:p>
         </w:tc>
         <w:tc>
           <w:tcPr>
             <w:tcW w:w="1023" w:type="dxa"/>
-          </w:tcPr>
-          <w:p>
-            <w:pPr>
-              <w:jc w:val="right"/>
+            <w:vAlign w:val="bottom"/>
+          </w:tcPr>
+          <w:p>
+            <w:pPr>
+              <w:jc w:val="center"/>
               <w:rPr>
                 <w:sz w:val="22"/>
                 <w:szCs w:val="22"/>
@@ -492,10 +671,11 @@
         <w:tc>
           <w:tcPr>
             <w:tcW w:w="1324" w:type="dxa"/>
-          </w:tcPr>
-          <w:p>
-            <w:pPr>
-              <w:jc w:val="right"/>
+            <w:vAlign w:val="bottom"/>
+          </w:tcPr>
+          <w:p>
+            <w:pPr>
+              <w:jc w:val="center"/>
               <w:rPr>
                 <w:sz w:val="22"/>
                 <w:szCs w:val="22"/>
@@ -541,10 +721,11 @@
         <w:tc>
           <w:tcPr>
             <w:tcW w:w="1417" w:type="dxa"/>
-          </w:tcPr>
-          <w:p>
-            <w:pPr>
-              <w:jc w:val="right"/>
+            <w:vAlign w:val="bottom"/>
+          </w:tcPr>
+          <w:p>
+            <w:pPr>
+              <w:jc w:val="center"/>
               <w:rPr>
                 <w:sz w:val="22"/>
                 <w:szCs w:val="22"/>
@@ -562,10 +743,11 @@
         <w:tc>
           <w:tcPr>
             <w:tcW w:w="1418" w:type="dxa"/>
-          </w:tcPr>
-          <w:p>
-            <w:pPr>
-              <w:jc w:val="right"/>
+            <w:vAlign w:val="bottom"/>
+          </w:tcPr>
+          <w:p>
+            <w:pPr>
+              <w:jc w:val="center"/>
               <w:rPr>
                 <w:sz w:val="22"/>
                 <w:szCs w:val="22"/>
@@ -583,10 +765,11 @@
         <w:tc>
           <w:tcPr>
             <w:tcW w:w="1134" w:type="dxa"/>
-          </w:tcPr>
-          <w:p>
-            <w:pPr>
-              <w:jc w:val="right"/>
+            <w:vAlign w:val="bottom"/>
+          </w:tcPr>
+          <w:p>
+            <w:pPr>
+              <w:jc w:val="center"/>
               <w:rPr>
                 <w:sz w:val="22"/>
                 <w:szCs w:val="22"/>
@@ -604,10 +787,11 @@
         <w:tc>
           <w:tcPr>
             <w:tcW w:w="1511" w:type="dxa"/>
-          </w:tcPr>
-          <w:p>
-            <w:pPr>
-              <w:jc w:val="right"/>
+            <w:vAlign w:val="bottom"/>
+          </w:tcPr>
+          <w:p>
+            <w:pPr>
+              <w:jc w:val="center"/>
               <w:rPr>
                 <w:sz w:val="22"/>
                 <w:szCs w:val="22"/>

</xml_diff>

<commit_message>
Rechnungserstellung fast final formatiert. Einzahlungsschein ok
</commit_message>
<xml_diff>
--- a/vorlagen/rechnungsvorlage.docx
+++ b/vorlagen/rechnungsvorlage.docx
@@ -30,7 +30,15 @@
           </w:tcPr>
           <w:p>
             <w:r>
-              <w:t>{{ZD_Name}}</w:t>
+              <w:t>{{</w:t>
+            </w:r>
+            <w:proofErr w:type="spellStart"/>
+            <w:r>
+              <w:t>ZD_Name</w:t>
+            </w:r>
+            <w:proofErr w:type="spellEnd"/>
+            <w:r>
+              <w:t>}}</w:t>
             </w:r>
           </w:p>
         </w:tc>
@@ -57,7 +65,15 @@
           </w:tcPr>
           <w:p>
             <w:r>
-              <w:t>{{ZD_Strasse}}</w:t>
+              <w:t>{{</w:t>
+            </w:r>
+            <w:proofErr w:type="spellStart"/>
+            <w:r>
+              <w:t>ZD_Strasse</w:t>
+            </w:r>
+            <w:proofErr w:type="spellEnd"/>
+            <w:r>
+              <w:t>}}</w:t>
             </w:r>
           </w:p>
         </w:tc>
@@ -69,7 +85,15 @@
           </w:tcPr>
           <w:p>
             <w:r>
-              <w:t>{{ZD_PLZ}} {{ZD_Ort}}</w:t>
+              <w:t>{{ZD_PLZ}} {{</w:t>
+            </w:r>
+            <w:proofErr w:type="spellStart"/>
+            <w:r>
+              <w:t>ZD_Ort</w:t>
+            </w:r>
+            <w:proofErr w:type="spellEnd"/>
+            <w:r>
+              <w:t>}}</w:t>
             </w:r>
           </w:p>
         </w:tc>
@@ -85,7 +109,6 @@
         </w:tc>
       </w:tr>
     </w:tbl>
-    <w:p/>
     <w:p/>
     <w:p>
       <w:r>
@@ -96,13 +119,13 @@
         <mc:AlternateContent>
           <mc:Choice Requires="wps">
             <w:drawing>
-              <wp:anchor distT="0" distB="0" distL="114300" distR="114300" simplePos="0" relativeHeight="251662336" behindDoc="0" locked="0" layoutInCell="1" allowOverlap="1" wp14:anchorId="294D6A40" wp14:editId="710ECF82">
+              <wp:anchor distT="0" distB="0" distL="114300" distR="114300" simplePos="0" relativeHeight="251662336" behindDoc="0" locked="0" layoutInCell="1" allowOverlap="1" wp14:anchorId="294D6A40" wp14:editId="10266097">
                 <wp:simplePos x="0" y="0"/>
                 <wp:positionH relativeFrom="column">
-                  <wp:posOffset>4251325</wp:posOffset>
+                  <wp:posOffset>4266565</wp:posOffset>
                 </wp:positionH>
                 <wp:positionV relativeFrom="paragraph">
-                  <wp:posOffset>8890</wp:posOffset>
+                  <wp:posOffset>115570</wp:posOffset>
                 </wp:positionV>
                 <wp:extent cx="1779270" cy="944880"/>
                 <wp:effectExtent l="38100" t="38100" r="106680" b="121920"/>
@@ -154,7 +177,7 @@
                               <w:tblLook w:val="04A0" w:firstRow="1" w:lastRow="0" w:firstColumn="1" w:lastColumn="0" w:noHBand="0" w:noVBand="1"/>
                             </w:tblPr>
                             <w:tblGrid>
-                              <w:gridCol w:w="2519"/>
+                              <w:gridCol w:w="2504"/>
                             </w:tblGrid>
                             <w:tr>
                               <w:tc>
@@ -219,7 +242,23 @@
                                       <w:b/>
                                       <w:bCs/>
                                     </w:rPr>
-                                    <w:t>{{AbrMon}}</w:t>
+                                    <w:t>{{</w:t>
+                                  </w:r>
+                                  <w:proofErr w:type="spellStart"/>
+                                  <w:r>
+                                    <w:rPr>
+                                      <w:b/>
+                                      <w:bCs/>
+                                    </w:rPr>
+                                    <w:t>AbrMon</w:t>
+                                  </w:r>
+                                  <w:proofErr w:type="spellEnd"/>
+                                  <w:r>
+                                    <w:rPr>
+                                      <w:b/>
+                                      <w:bCs/>
+                                    </w:rPr>
+                                    <w:t>}}</w:t>
                                   </w:r>
                                 </w:p>
                               </w:tc>
@@ -249,7 +288,7 @@
                 <v:stroke joinstyle="miter"/>
                 <v:path gradientshapeok="t" o:connecttype="rect"/>
               </v:shapetype>
-              <v:shape id="Textfeld 1" o:spid="_x0000_s1026" type="#_x0000_t202" style="position:absolute;margin-left:334.75pt;margin-top:.7pt;width:140.1pt;height:74.4pt;z-index:251662336;visibility:visible;mso-wrap-style:square;mso-width-percent:0;mso-wrap-distance-left:9pt;mso-wrap-distance-top:0;mso-wrap-distance-right:9pt;mso-wrap-distance-bottom:0;mso-position-horizontal:absolute;mso-position-horizontal-relative:text;mso-position-vertical:absolute;mso-position-vertical-relative:text;mso-width-percent:0;mso-width-relative:margin;v-text-anchor:top" o:gfxdata="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" fillcolor="white [3201]" strokeweight=".5pt">
+              <v:shape id="Textfeld 1" o:spid="_x0000_s1026" type="#_x0000_t202" style="position:absolute;margin-left:335.95pt;margin-top:9.1pt;width:140.1pt;height:74.4pt;z-index:251662336;visibility:visible;mso-wrap-style:square;mso-width-percent:0;mso-wrap-distance-left:9pt;mso-wrap-distance-top:0;mso-wrap-distance-right:9pt;mso-wrap-distance-bottom:0;mso-position-horizontal:absolute;mso-position-horizontal-relative:text;mso-position-vertical:absolute;mso-position-vertical-relative:text;mso-width-percent:0;mso-width-relative:margin;v-text-anchor:top" o:gfxdata="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" fillcolor="white [3201]" strokeweight=".5pt">
                 <v:shadow on="t" color="black" opacity="26214f" origin="-.5,-.5" offset=".74836mm,.74836mm"/>
                 <v:textbox>
                   <w:txbxContent>
@@ -268,7 +307,7 @@
                         <w:tblLook w:val="04A0" w:firstRow="1" w:lastRow="0" w:firstColumn="1" w:lastColumn="0" w:noHBand="0" w:noVBand="1"/>
                       </w:tblPr>
                       <w:tblGrid>
-                        <w:gridCol w:w="2519"/>
+                        <w:gridCol w:w="2504"/>
                       </w:tblGrid>
                       <w:tr>
                         <w:tc>
@@ -333,7 +372,23 @@
                                 <w:b/>
                                 <w:bCs/>
                               </w:rPr>
-                              <w:t>{{AbrMon}}</w:t>
+                              <w:t>{{</w:t>
+                            </w:r>
+                            <w:proofErr w:type="spellStart"/>
+                            <w:r>
+                              <w:rPr>
+                                <w:b/>
+                                <w:bCs/>
+                              </w:rPr>
+                              <w:t>AbrMon</w:t>
+                            </w:r>
+                            <w:proofErr w:type="spellEnd"/>
+                            <w:r>
+                              <w:rPr>
+                                <w:b/>
+                                <w:bCs/>
+                              </w:rPr>
+                              <w:t>}}</w:t>
                             </w:r>
                           </w:p>
                         </w:tc>
@@ -399,22 +454,7 @@
               <w:t xml:space="preserve">Interlaken, den </w:t>
             </w:r>
             <w:r>
-              <w:fldChar w:fldCharType="begin"/>
-            </w:r>
-            <w:r>
-              <w:instrText xml:space="preserve"> TIME \@ "dd.MM.yyyy" </w:instrText>
-            </w:r>
-            <w:r>
-              <w:fldChar w:fldCharType="separate"/>
-            </w:r>
-            <w:r>
               <w:t>{{Rechnungsdatum}}</w:t>
-            </w:r>
-            <w:r>
-              <w:fldChar w:fldCharType="end"/>
-            </w:r>
-            <w:r>
-              <w:t xml:space="preserve"> </w:t>
             </w:r>
           </w:p>
         </w:tc>
@@ -450,11 +490,17 @@
             <w:pPr>
               <w:rPr>
                 <w:rStyle w:val="Fett"/>
+                <w:b w:val="0"/>
+                <w:bCs w:val="0"/>
                 <w:sz w:val="28"/>
                 <w:szCs w:val="28"/>
               </w:rPr>
             </w:pPr>
             <w:r>
+              <w:rPr>
+                <w:b/>
+                <w:bCs/>
+              </w:rPr>
               <w:t>{{Betreuungstyp}}</w:t>
             </w:r>
           </w:p>
@@ -543,7 +589,23 @@
               <w:jc w:val="right"/>
             </w:pPr>
             <w:r>
-              <w:t>{{CL_Nachname}}, {{CL_Vorname}}</w:t>
+              <w:t>{{</w:t>
+            </w:r>
+            <w:proofErr w:type="spellStart"/>
+            <w:r>
+              <w:t>CL_Nachname</w:t>
+            </w:r>
+            <w:proofErr w:type="spellEnd"/>
+            <w:r>
+              <w:t>}}, {{</w:t>
+            </w:r>
+            <w:proofErr w:type="spellStart"/>
+            <w:r>
+              <w:t>CL_Vorname</w:t>
+            </w:r>
+            <w:proofErr w:type="spellEnd"/>
+            <w:r>
+              <w:t>}}</w:t>
             </w:r>
           </w:p>
         </w:tc>
@@ -575,7 +637,15 @@
               <w:jc w:val="right"/>
             </w:pPr>
             <w:r>
-              <w:t>{{CL_SozVersNr}}</w:t>
+              <w:t>{{</w:t>
+            </w:r>
+            <w:proofErr w:type="spellStart"/>
+            <w:r>
+              <w:t>CL_SozVersNr</w:t>
+            </w:r>
+            <w:proofErr w:type="spellEnd"/>
+            <w:r>
+              <w:t>}}</w:t>
             </w:r>
           </w:p>
         </w:tc>
@@ -829,7 +899,25 @@
                 <w:szCs w:val="22"/>
                 <w:lang w:val="en-US"/>
               </w:rPr>
-              <w:t>{% for item in Positionen %}{{item.</w:t>
+              <w:t xml:space="preserve">{% for item in </w:t>
+            </w:r>
+            <w:proofErr w:type="spellStart"/>
+            <w:r>
+              <w:rPr>
+                <w:sz w:val="22"/>
+                <w:szCs w:val="22"/>
+                <w:lang w:val="en-US"/>
+              </w:rPr>
+              <w:t>Positionen</w:t>
+            </w:r>
+            <w:proofErr w:type="spellEnd"/>
+            <w:r>
+              <w:rPr>
+                <w:sz w:val="22"/>
+                <w:szCs w:val="22"/>
+                <w:lang w:val="en-US"/>
+              </w:rPr>
+              <w:t xml:space="preserve"> %}{{item.</w:t>
             </w:r>
             <w:r>
               <w:rPr>
@@ -1110,7 +1198,23 @@
                 <w:sz w:val="22"/>
                 <w:szCs w:val="22"/>
               </w:rPr>
-              <w:t>{% endfor %}</w:t>
+              <w:t xml:space="preserve">{% </w:t>
+            </w:r>
+            <w:proofErr w:type="spellStart"/>
+            <w:r>
+              <w:rPr>
+                <w:sz w:val="22"/>
+                <w:szCs w:val="22"/>
+              </w:rPr>
+              <w:t>endfor</w:t>
+            </w:r>
+            <w:proofErr w:type="spellEnd"/>
+            <w:r>
+              <w:rPr>
+                <w:sz w:val="22"/>
+                <w:szCs w:val="22"/>
+              </w:rPr>
+              <w:t xml:space="preserve"> %}</w:t>
             </w:r>
             <w:r>
               <w:rPr>
@@ -1374,75 +1478,137 @@
     <w:p/>
     <w:p>
       <w:r>
-        <w:t>Vielen herzlichen Dank, dass Sie sich für das Angebot der Wegpiraten GmbH entschieden haben. Wir bedanken uns für die gute Zusammenarbeit und das damit verbundene Vertrauen. Bitte begleichen Sie die Rechnung innerhalb von 14 Tagen unter Angabe der Rechnungsnummer auf das untenstehende Konto.</w:t>
-      </w:r>
-      <w:r>
         <w:rPr>
           <w:noProof/>
         </w:rPr>
-        <w:drawing>
-          <wp:anchor distT="0" distB="0" distL="114300" distR="114300" simplePos="0" relativeHeight="251661312" behindDoc="0" locked="0" layoutInCell="1" allowOverlap="1" wp14:anchorId="14BE864E" wp14:editId="5A120E22">
-            <wp:simplePos x="0" y="0"/>
-            <wp:positionH relativeFrom="column">
-              <wp:posOffset>-861695</wp:posOffset>
-            </wp:positionH>
-            <wp:positionV relativeFrom="paragraph">
-              <wp:posOffset>1869440</wp:posOffset>
-            </wp:positionV>
-            <wp:extent cx="7479030" cy="3238500"/>
-            <wp:effectExtent l="0" t="0" r="7620" b="0"/>
-            <wp:wrapNone/>
-            <wp:docPr id="1912318570" name="Grafik 1"/>
-            <wp:cNvGraphicFramePr>
-              <a:graphicFrameLocks xmlns:a="http://schemas.openxmlformats.org/drawingml/2006/main" noChangeAspect="1"/>
-            </wp:cNvGraphicFramePr>
-            <a:graphic xmlns:a="http://schemas.openxmlformats.org/drawingml/2006/main">
-              <a:graphicData uri="http://schemas.openxmlformats.org/drawingml/2006/picture">
-                <pic:pic xmlns:pic="http://schemas.openxmlformats.org/drawingml/2006/picture">
-                  <pic:nvPicPr>
-                    <pic:cNvPr id="1912318570" name=""/>
-                    <pic:cNvPicPr/>
-                  </pic:nvPicPr>
-                  <pic:blipFill>
-                    <a:blip r:embed="rId7">
-                      <a:extLst>
-                        <a:ext uri="{28A0092B-C50C-407E-A947-70E740481C1C}">
-                          <a14:useLocalDpi xmlns:a14="http://schemas.microsoft.com/office/drawing/2010/main" val="0"/>
-                        </a:ext>
-                      </a:extLst>
-                    </a:blip>
-                    <a:stretch>
-                      <a:fillRect/>
-                    </a:stretch>
-                  </pic:blipFill>
-                  <pic:spPr>
-                    <a:xfrm>
-                      <a:off x="0" y="0"/>
-                      <a:ext cx="7479030" cy="3238500"/>
-                    </a:xfrm>
-                    <a:prstGeom prst="rect">
-                      <a:avLst/>
-                    </a:prstGeom>
-                  </pic:spPr>
-                </pic:pic>
-              </a:graphicData>
-            </a:graphic>
-            <wp14:sizeRelH relativeFrom="margin">
-              <wp14:pctWidth>0</wp14:pctWidth>
-            </wp14:sizeRelH>
-            <wp14:sizeRelV relativeFrom="margin">
-              <wp14:pctHeight>0</wp14:pctHeight>
-            </wp14:sizeRelV>
-          </wp:anchor>
-        </w:drawing>
+        <mc:AlternateContent>
+          <mc:Choice Requires="wps">
+            <w:drawing>
+              <wp:anchor distT="0" distB="0" distL="114300" distR="114300" simplePos="0" relativeHeight="251665408" behindDoc="1" locked="0" layoutInCell="1" allowOverlap="1" wp14:anchorId="7F01FDA7" wp14:editId="7AD40599">
+                <wp:simplePos x="0" y="0"/>
+                <wp:positionH relativeFrom="margin">
+                  <wp:align>center</wp:align>
+                </wp:positionH>
+                <wp:positionV relativeFrom="paragraph">
+                  <wp:posOffset>5301615</wp:posOffset>
+                </wp:positionV>
+                <wp:extent cx="7531735" cy="3425190"/>
+                <wp:effectExtent l="0" t="0" r="0" b="3810"/>
+                <wp:wrapNone/>
+                <wp:docPr id="217" name="Textfeld 2"/>
+                <wp:cNvGraphicFramePr>
+                  <a:graphicFrameLocks xmlns:a="http://schemas.openxmlformats.org/drawingml/2006/main"/>
+                </wp:cNvGraphicFramePr>
+                <a:graphic xmlns:a="http://schemas.openxmlformats.org/drawingml/2006/main">
+                  <a:graphicData uri="http://schemas.microsoft.com/office/word/2010/wordprocessingShape">
+                    <wps:wsp>
+                      <wps:cNvSpPr txBox="1">
+                        <a:spLocks noChangeArrowheads="1"/>
+                      </wps:cNvSpPr>
+                      <wps:spPr bwMode="auto">
+                        <a:xfrm>
+                          <a:off x="0" y="0"/>
+                          <a:ext cx="7531735" cy="3425190"/>
+                        </a:xfrm>
+                        <a:prstGeom prst="rect">
+                          <a:avLst/>
+                        </a:prstGeom>
+                        <a:noFill/>
+                        <a:ln w="9525">
+                          <a:noFill/>
+                          <a:miter lim="800000"/>
+                          <a:headEnd/>
+                          <a:tailEnd/>
+                        </a:ln>
+                      </wps:spPr>
+                      <wps:txbx>
+                        <w:txbxContent>
+                          <w:p>
+                            <w:pPr>
+                              <w:rPr>
+                                <w:color w:val="FFFFFF" w:themeColor="background1"/>
+                                <w14:textFill>
+                                  <w14:noFill/>
+                                </w14:textFill>
+                              </w:rPr>
+                            </w:pPr>
+                            <w:r>
+                              <w:t>{</w:t>
+                            </w:r>
+                            <w:r>
+                              <w:t>{</w:t>
+                            </w:r>
+                            <w:r>
+                              <w:t>Einzahlungsschein</w:t>
+                            </w:r>
+                            <w:r>
+                              <w:t>}</w:t>
+                            </w:r>
+                            <w:r>
+                              <w:t>}</w:t>
+                            </w:r>
+                          </w:p>
+                        </w:txbxContent>
+                      </wps:txbx>
+                      <wps:bodyPr rot="0" vert="horz" wrap="square" lIns="91440" tIns="45720" rIns="91440" bIns="45720" anchor="t" anchorCtr="0">
+                        <a:noAutofit/>
+                      </wps:bodyPr>
+                    </wps:wsp>
+                  </a:graphicData>
+                </a:graphic>
+              </wp:anchor>
+            </w:drawing>
+          </mc:Choice>
+          <mc:Fallback>
+            <w:pict>
+              <v:shape w14:anchorId="7F01FDA7" id="Textfeld 2" o:spid="_x0000_s1027" type="#_x0000_t202" style="position:absolute;margin-left:0;margin-top:417.45pt;width:593.05pt;height:269.7pt;z-index:-251651072;visibility:visible;mso-wrap-style:square;mso-wrap-distance-left:9pt;mso-wrap-distance-top:0;mso-wrap-distance-right:9pt;mso-wrap-distance-bottom:0;mso-position-horizontal:center;mso-position-horizontal-relative:margin;mso-position-vertical:absolute;mso-position-vertical-relative:text;v-text-anchor:top" o:gfxdata="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" filled="f" stroked="f">
+                <v:textbox>
+                  <w:txbxContent>
+                    <w:p>
+                      <w:pPr>
+                        <w:rPr>
+                          <w:color w:val="FFFFFF" w:themeColor="background1"/>
+                          <w14:textFill>
+                            <w14:noFill/>
+                          </w14:textFill>
+                        </w:rPr>
+                      </w:pPr>
+                      <w:r>
+                        <w:t>{</w:t>
+                      </w:r>
+                      <w:r>
+                        <w:t>{</w:t>
+                      </w:r>
+                      <w:r>
+                        <w:t>Einzahlungsschein</w:t>
+                      </w:r>
+                      <w:r>
+                        <w:t>}</w:t>
+                      </w:r>
+                      <w:r>
+                        <w:t>}</w:t>
+                      </w:r>
+                    </w:p>
+                  </w:txbxContent>
+                </v:textbox>
+                <w10:wrap anchorx="margin"/>
+              </v:shape>
+            </w:pict>
+          </mc:Fallback>
+        </mc:AlternateContent>
+      </w:r>
+      <w:r>
+        <w:t>Vielen herzlichen Dank, dass Sie sich für das Angebot der Wegpiraten GmbH entschieden haben. Wir bedanken uns für die gute Zusammenarbeit und das damit verbundene Vertrauen. Bitte begleichen Sie die Rechnung innerhalb von 14 Tagen unter Angabe der Rechnungsnummer auf das untenstehende Konto.</w:t>
       </w:r>
     </w:p>
     <w:sectPr>
-      <w:headerReference w:type="default" r:id="rId8"/>
-      <w:footerReference w:type="default" r:id="rId9"/>
+      <w:headerReference w:type="default" r:id="rId7"/>
+      <w:headerReference w:type="first" r:id="rId8"/>
+      <w:footerReference w:type="first" r:id="rId9"/>
       <w:pgSz w:w="11906" w:h="16838"/>
       <w:pgMar w:top="1417" w:right="1417" w:bottom="1134" w:left="1417" w:header="708" w:footer="708" w:gutter="0"/>
       <w:cols w:space="708"/>
+      <w:titlePg/>
       <w:docGrid w:linePitch="360"/>
     </w:sectPr>
   </w:body>
@@ -1470,21 +1636,12 @@
 
 <file path=word/footer1.xml><?xml version="1.0" encoding="utf-8"?>
 <w:ftr xmlns:wpc="http://schemas.microsoft.com/office/word/2010/wordprocessingCanvas" xmlns:cx="http://schemas.microsoft.com/office/drawing/2014/chartex" xmlns:cx1="http://schemas.microsoft.com/office/drawing/2015/9/8/chartex" xmlns:cx2="http://schemas.microsoft.com/office/drawing/2015/10/21/chartex" xmlns:cx3="http://schemas.microsoft.com/office/drawing/2016/5/9/chartex" xmlns:cx4="http://schemas.microsoft.com/office/drawing/2016/5/10/chartex" xmlns:cx5="http://schemas.microsoft.com/office/drawing/2016/5/11/chartex" xmlns:cx6="http://schemas.microsoft.com/office/drawing/2016/5/12/chartex" xmlns:cx7="http://schemas.microsoft.com/office/drawing/2016/5/13/chartex" xmlns:cx8="http://schemas.microsoft.com/office/drawing/2016/5/14/chartex" xmlns:mc="http://schemas.openxmlformats.org/markup-compatibility/2006" xmlns:aink="http://schemas.microsoft.com/office/drawing/2016/ink" xmlns:am3d="http://schemas.microsoft.com/office/drawing/2017/model3d" xmlns:o="urn:schemas-microsoft-com:office:office" xmlns:oel="http://schemas.microsoft.com/office/2019/extlst" xmlns:r="http://schemas.openxmlformats.org/officeDocument/2006/relationships" xmlns:m="http://schemas.openxmlformats.org/officeDocument/2006/math" xmlns:v="urn:schemas-microsoft-com:vml" xmlns:wp14="http://schemas.microsoft.com/office/word/2010/wordprocessingDrawing" xmlns:wp="http://schemas.openxmlformats.org/drawingml/2006/wordprocessingDrawing" xmlns:w10="urn:schemas-microsoft-com:office:word" xmlns:w="http://schemas.openxmlformats.org/wordprocessingml/2006/main" xmlns:w14="http://schemas.microsoft.com/office/word/2010/wordml" xmlns:w15="http://schemas.microsoft.com/office/word/2012/wordml" xmlns:w16cex="http://schemas.microsoft.com/office/word/2018/wordml/cex" xmlns:w16cid="http://schemas.microsoft.com/office/word/2016/wordml/cid" xmlns:w16="http://schemas.microsoft.com/office/word/2018/wordml" xmlns:w16du="http://schemas.microsoft.com/office/word/2023/wordml/word16du" xmlns:w16sdtdh="http://schemas.microsoft.com/office/word/2020/wordml/sdtdatahash" xmlns:w16sdtfl="http://schemas.microsoft.com/office/word/2024/wordml/sdtformatlock" xmlns:w16se="http://schemas.microsoft.com/office/word/2015/wordml/symex" xmlns:wpg="http://schemas.microsoft.com/office/word/2010/wordprocessingGroup" xmlns:wpi="http://schemas.microsoft.com/office/word/2010/wordprocessingInk" xmlns:wne="http://schemas.microsoft.com/office/word/2006/wordml" xmlns:wps="http://schemas.microsoft.com/office/word/2010/wordprocessingShape" mc:Ignorable="w14 w15 w16se w16cid w16 w16cex w16sdtdh w16sdtfl w16du wp14">
-  <w:p>
-    <w:pPr>
-      <w:pStyle w:val="Fuzeile"/>
-    </w:pPr>
-    <w:r>
-      <w:t xml:space="preserve"> </w:t>
-    </w:r>
-  </w:p>
   <w:tbl>
     <w:tblPr>
       <w:tblStyle w:val="Tabellenraster"/>
       <w:tblW w:w="9782" w:type="dxa"/>
       <w:tblInd w:w="-289" w:type="dxa"/>
       <w:tblBorders>
-        <w:top w:val="none" w:sz="0" w:space="0" w:color="auto"/>
         <w:left w:val="none" w:sz="0" w:space="0" w:color="auto"/>
         <w:bottom w:val="none" w:sz="0" w:space="0" w:color="auto"/>
         <w:right w:val="none" w:sz="0" w:space="0" w:color="auto"/>
@@ -1506,24 +1663,53 @@
         <w:p>
           <w:pPr>
             <w:pStyle w:val="Fuzeile"/>
+            <w:rPr>
+              <w:sz w:val="22"/>
+              <w:szCs w:val="22"/>
+            </w:rPr>
           </w:pPr>
           <w:r>
+            <w:rPr>
+              <w:sz w:val="22"/>
+              <w:szCs w:val="22"/>
+            </w:rPr>
             <w:t>Wegpiraten GmbH</w:t>
           </w:r>
-        </w:p>
-        <w:p>
-          <w:pPr>
-            <w:pStyle w:val="Fuzeile"/>
-          </w:pPr>
           <w:r>
-            <w:t>Alpenstrasse 2</w:t>
+            <w:rPr>
+              <w:sz w:val="22"/>
+              <w:szCs w:val="22"/>
+            </w:rPr>
+            <w:br/>
           </w:r>
-        </w:p>
-        <w:p>
-          <w:pPr>
-            <w:pStyle w:val="Fuzeile"/>
-          </w:pPr>
+          <w:proofErr w:type="spellStart"/>
           <w:r>
+            <w:rPr>
+              <w:sz w:val="22"/>
+              <w:szCs w:val="22"/>
+            </w:rPr>
+            <w:t>Alpenstrasse</w:t>
+          </w:r>
+          <w:proofErr w:type="spellEnd"/>
+          <w:r>
+            <w:rPr>
+              <w:sz w:val="22"/>
+              <w:szCs w:val="22"/>
+            </w:rPr>
+            <w:t xml:space="preserve"> 2</w:t>
+          </w:r>
+          <w:r>
+            <w:rPr>
+              <w:sz w:val="22"/>
+              <w:szCs w:val="22"/>
+            </w:rPr>
+            <w:br/>
+          </w:r>
+          <w:r>
+            <w:rPr>
+              <w:sz w:val="22"/>
+              <w:szCs w:val="22"/>
+            </w:rPr>
             <w:t xml:space="preserve">3800 Interlaken </w:t>
           </w:r>
         </w:p>
@@ -1535,24 +1721,54 @@
         <w:p>
           <w:pPr>
             <w:pStyle w:val="Fuzeile"/>
+            <w:rPr>
+              <w:sz w:val="22"/>
+              <w:szCs w:val="22"/>
+            </w:rPr>
           </w:pPr>
           <w:r>
+            <w:rPr>
+              <w:sz w:val="22"/>
+              <w:szCs w:val="22"/>
+            </w:rPr>
             <w:t>Tel.: 076 790 67 56</w:t>
           </w:r>
-        </w:p>
-        <w:p>
-          <w:pPr>
-            <w:pStyle w:val="Fuzeile"/>
-          </w:pPr>
           <w:r>
-            <w:t>E-Mail: info@wegpiraten.ch</w:t>
+            <w:rPr>
+              <w:sz w:val="22"/>
+              <w:szCs w:val="22"/>
+            </w:rPr>
+            <w:br/>
           </w:r>
-        </w:p>
-        <w:p>
-          <w:pPr>
-            <w:pStyle w:val="Fuzeile"/>
-          </w:pPr>
           <w:r>
+            <w:rPr>
+              <w:sz w:val="22"/>
+              <w:szCs w:val="22"/>
+            </w:rPr>
+            <w:t xml:space="preserve">E-Mail: </w:t>
+          </w:r>
+          <w:hyperlink r:id="rId1" w:history="1">
+            <w:r>
+              <w:rPr>
+                <w:rStyle w:val="Hyperlink"/>
+                <w:sz w:val="22"/>
+                <w:szCs w:val="22"/>
+              </w:rPr>
+              <w:t>info@wegpiraten.ch</w:t>
+            </w:r>
+          </w:hyperlink>
+          <w:r>
+            <w:rPr>
+              <w:sz w:val="22"/>
+              <w:szCs w:val="22"/>
+            </w:rPr>
+            <w:br/>
+          </w:r>
+          <w:r>
+            <w:rPr>
+              <w:sz w:val="22"/>
+              <w:szCs w:val="22"/>
+            </w:rPr>
             <w:t>www.wegpiraten.ch</w:t>
           </w:r>
         </w:p>
@@ -1564,24 +1780,44 @@
         <w:p>
           <w:pPr>
             <w:pStyle w:val="Fuzeile"/>
+            <w:rPr>
+              <w:sz w:val="22"/>
+              <w:szCs w:val="22"/>
+            </w:rPr>
           </w:pPr>
           <w:r>
+            <w:rPr>
+              <w:sz w:val="22"/>
+              <w:szCs w:val="22"/>
+            </w:rPr>
             <w:t xml:space="preserve">Wegpiraten GmbH </w:t>
           </w:r>
-        </w:p>
-        <w:p>
-          <w:pPr>
-            <w:pStyle w:val="Fuzeile"/>
-          </w:pPr>
           <w:r>
+            <w:rPr>
+              <w:sz w:val="22"/>
+              <w:szCs w:val="22"/>
+            </w:rPr>
+            <w:br/>
+          </w:r>
+          <w:r>
+            <w:rPr>
+              <w:sz w:val="22"/>
+              <w:szCs w:val="22"/>
+            </w:rPr>
             <w:t xml:space="preserve">Bank EKI Genossenschaft </w:t>
           </w:r>
-        </w:p>
-        <w:p>
-          <w:pPr>
-            <w:pStyle w:val="Fuzeile"/>
-          </w:pPr>
           <w:r>
+            <w:rPr>
+              <w:sz w:val="22"/>
+              <w:szCs w:val="22"/>
+            </w:rPr>
+            <w:br/>
+          </w:r>
+          <w:r>
+            <w:rPr>
+              <w:sz w:val="22"/>
+              <w:szCs w:val="22"/>
+            </w:rPr>
             <w:t>IBAN: CH07 0839 3053 8385 3915 1</w:t>
           </w:r>
         </w:p>
@@ -1721,7 +1957,137 @@
     </w:r>
     <w:r>
       <w:br/>
-      <w:t>Alpenstrassse 2</w:t>
+    </w:r>
+    <w:proofErr w:type="spellStart"/>
+    <w:r>
+      <w:t>Alpenstrassse</w:t>
+    </w:r>
+    <w:proofErr w:type="spellEnd"/>
+    <w:r>
+      <w:t xml:space="preserve"> 2</w:t>
+    </w:r>
+    <w:r>
+      <w:br/>
+      <w:t>3800 Interlaken</w:t>
+    </w:r>
+  </w:p>
+</w:hdr>
+</file>
+
+<file path=word/header2.xml><?xml version="1.0" encoding="utf-8"?>
+<w:hdr xmlns:wpc="http://schemas.microsoft.com/office/word/2010/wordprocessingCanvas" xmlns:cx="http://schemas.microsoft.com/office/drawing/2014/chartex" xmlns:cx1="http://schemas.microsoft.com/office/drawing/2015/9/8/chartex" xmlns:cx2="http://schemas.microsoft.com/office/drawing/2015/10/21/chartex" xmlns:cx3="http://schemas.microsoft.com/office/drawing/2016/5/9/chartex" xmlns:cx4="http://schemas.microsoft.com/office/drawing/2016/5/10/chartex" xmlns:cx5="http://schemas.microsoft.com/office/drawing/2016/5/11/chartex" xmlns:cx6="http://schemas.microsoft.com/office/drawing/2016/5/12/chartex" xmlns:cx7="http://schemas.microsoft.com/office/drawing/2016/5/13/chartex" xmlns:cx8="http://schemas.microsoft.com/office/drawing/2016/5/14/chartex" xmlns:mc="http://schemas.openxmlformats.org/markup-compatibility/2006" xmlns:aink="http://schemas.microsoft.com/office/drawing/2016/ink" xmlns:am3d="http://schemas.microsoft.com/office/drawing/2017/model3d" xmlns:o="urn:schemas-microsoft-com:office:office" xmlns:oel="http://schemas.microsoft.com/office/2019/extlst" xmlns:r="http://schemas.openxmlformats.org/officeDocument/2006/relationships" xmlns:m="http://schemas.openxmlformats.org/officeDocument/2006/math" xmlns:v="urn:schemas-microsoft-com:vml" xmlns:wp14="http://schemas.microsoft.com/office/word/2010/wordprocessingDrawing" xmlns:wp="http://schemas.openxmlformats.org/drawingml/2006/wordprocessingDrawing" xmlns:w10="urn:schemas-microsoft-com:office:word" xmlns:w="http://schemas.openxmlformats.org/wordprocessingml/2006/main" xmlns:w14="http://schemas.microsoft.com/office/word/2010/wordml" xmlns:w15="http://schemas.microsoft.com/office/word/2012/wordml" xmlns:w16cex="http://schemas.microsoft.com/office/word/2018/wordml/cex" xmlns:w16cid="http://schemas.microsoft.com/office/word/2016/wordml/cid" xmlns:w16="http://schemas.microsoft.com/office/word/2018/wordml" xmlns:w16du="http://schemas.microsoft.com/office/word/2023/wordml/word16du" xmlns:w16sdtdh="http://schemas.microsoft.com/office/word/2020/wordml/sdtdatahash" xmlns:w16sdtfl="http://schemas.microsoft.com/office/word/2024/wordml/sdtformatlock" xmlns:w16se="http://schemas.microsoft.com/office/word/2015/wordml/symex" xmlns:wpg="http://schemas.microsoft.com/office/word/2010/wordprocessingGroup" xmlns:wpi="http://schemas.microsoft.com/office/word/2010/wordprocessingInk" xmlns:wne="http://schemas.microsoft.com/office/word/2006/wordml" xmlns:wps="http://schemas.microsoft.com/office/word/2010/wordprocessingShape" mc:Ignorable="w14 w15 w16se w16cid w16 w16cex w16sdtdh w16sdtfl w16du wp14">
+  <w:p>
+    <w:pPr>
+      <w:pStyle w:val="Kopfzeile"/>
+    </w:pPr>
+    <w:r>
+      <w:rPr>
+        <w:b/>
+        <w:bCs/>
+        <w:noProof/>
+        <w:sz w:val="36"/>
+        <w:szCs w:val="36"/>
+      </w:rPr>
+      <w:drawing>
+        <wp:anchor distT="0" distB="0" distL="114300" distR="114300" simplePos="0" relativeHeight="251663360" behindDoc="1" locked="0" layoutInCell="1" allowOverlap="1" wp14:anchorId="3C25032B" wp14:editId="72F76275">
+          <wp:simplePos x="0" y="0"/>
+          <wp:positionH relativeFrom="margin">
+            <wp:posOffset>3806825</wp:posOffset>
+          </wp:positionH>
+          <wp:positionV relativeFrom="paragraph">
+            <wp:posOffset>-321310</wp:posOffset>
+          </wp:positionV>
+          <wp:extent cx="2448891" cy="2084070"/>
+          <wp:effectExtent l="0" t="0" r="8890" b="0"/>
+          <wp:wrapNone/>
+          <wp:docPr id="33021243" name="Grafik 33021243"/>
+          <wp:cNvGraphicFramePr>
+            <a:graphicFrameLocks xmlns:a="http://schemas.openxmlformats.org/drawingml/2006/main" noChangeAspect="1"/>
+          </wp:cNvGraphicFramePr>
+          <a:graphic xmlns:a="http://schemas.openxmlformats.org/drawingml/2006/main">
+            <a:graphicData uri="http://schemas.openxmlformats.org/drawingml/2006/picture">
+              <pic:pic xmlns:pic="http://schemas.openxmlformats.org/drawingml/2006/picture">
+                <pic:nvPicPr>
+                  <pic:cNvPr id="0" name="Picture 3"/>
+                  <pic:cNvPicPr>
+                    <a:picLocks noChangeAspect="1" noChangeArrowheads="1"/>
+                  </pic:cNvPicPr>
+                </pic:nvPicPr>
+                <pic:blipFill>
+                  <a:blip r:embed="rId1" cstate="print">
+                    <a:extLst>
+                      <a:ext uri="{28A0092B-C50C-407E-A947-70E740481C1C}">
+                        <a14:useLocalDpi xmlns:a14="http://schemas.microsoft.com/office/drawing/2010/main" val="0"/>
+                      </a:ext>
+                    </a:extLst>
+                  </a:blip>
+                  <a:srcRect/>
+                  <a:stretch>
+                    <a:fillRect/>
+                  </a:stretch>
+                </pic:blipFill>
+                <pic:spPr bwMode="auto">
+                  <a:xfrm>
+                    <a:off x="0" y="0"/>
+                    <a:ext cx="2448891" cy="2084070"/>
+                  </a:xfrm>
+                  <a:prstGeom prst="rect">
+                    <a:avLst/>
+                  </a:prstGeom>
+                  <a:noFill/>
+                  <a:ln>
+                    <a:noFill/>
+                  </a:ln>
+                </pic:spPr>
+              </pic:pic>
+            </a:graphicData>
+          </a:graphic>
+          <wp14:sizeRelH relativeFrom="margin">
+            <wp14:pctWidth>0</wp14:pctWidth>
+          </wp14:sizeRelH>
+          <wp14:sizeRelV relativeFrom="margin">
+            <wp14:pctHeight>0</wp14:pctHeight>
+          </wp14:sizeRelV>
+        </wp:anchor>
+      </w:drawing>
+    </w:r>
+    <w:r>
+      <w:rPr>
+        <w:b/>
+        <w:bCs/>
+      </w:rPr>
+      <w:t>Wegpiraten GmbH</w:t>
+    </w:r>
+    <w:r>
+      <w:rPr>
+        <w:b/>
+        <w:bCs/>
+        <w:noProof/>
+        <w:sz w:val="36"/>
+        <w:szCs w:val="36"/>
+      </w:rPr>
+      <w:t xml:space="preserve"> </w:t>
+    </w:r>
+    <w:r>
+      <w:rPr>
+        <w:b/>
+        <w:bCs/>
+        <w:noProof/>
+        <w:sz w:val="36"/>
+        <w:szCs w:val="36"/>
+      </w:rPr>
+      <w:t xml:space="preserve"> </w:t>
+    </w:r>
+    <w:r>
+      <w:br/>
+    </w:r>
+    <w:proofErr w:type="spellStart"/>
+    <w:r>
+      <w:t>Alpenstrassse</w:t>
+    </w:r>
+    <w:proofErr w:type="spellEnd"/>
+    <w:r>
+      <w:t xml:space="preserve"> 2</w:t>
     </w:r>
     <w:r>
       <w:br/>
@@ -2318,6 +2684,29 @@
       <w:bCs/>
     </w:rPr>
   </w:style>
+  <w:style w:type="character" w:styleId="Hyperlink">
+    <w:name w:val="Hyperlink"/>
+    <w:basedOn w:val="Absatz-Standardschriftart"/>
+    <w:uiPriority w:val="99"/>
+    <w:unhideWhenUsed/>
+    <w:rsid w:val="002A2569"/>
+    <w:rPr>
+      <w:color w:val="0563C1" w:themeColor="hyperlink"/>
+      <w:u w:val="single"/>
+    </w:rPr>
+  </w:style>
+  <w:style w:type="character" w:styleId="NichtaufgelsteErwhnung">
+    <w:name w:val="Unresolved Mention"/>
+    <w:basedOn w:val="Absatz-Standardschriftart"/>
+    <w:uiPriority w:val="99"/>
+    <w:semiHidden/>
+    <w:unhideWhenUsed/>
+    <w:rsid w:val="002A2569"/>
+    <w:rPr>
+      <w:color w:val="605E5C"/>
+      <w:shd w:val="clear" w:color="auto" w:fill="E1DFDD"/>
+    </w:rPr>
+  </w:style>
 </w:styles>
 </file>
 

</xml_diff>

<commit_message>
Weitere Aufteilung in Komponenten, Abrechnungsperiode dynamisiert
</commit_message>
<xml_diff>
--- a/vorlagen/rechnungsvorlage.docx
+++ b/vorlagen/rechnungsvorlage.docx
@@ -30,15 +30,7 @@
           </w:tcPr>
           <w:p>
             <w:r>
-              <w:t>{{</w:t>
-            </w:r>
-            <w:proofErr w:type="spellStart"/>
-            <w:r>
-              <w:t>ZD_Name</w:t>
-            </w:r>
-            <w:proofErr w:type="spellEnd"/>
-            <w:r>
-              <w:t>}}</w:t>
+              <w:t>{{ZD_Name}}</w:t>
             </w:r>
           </w:p>
         </w:tc>
@@ -65,15 +57,7 @@
           </w:tcPr>
           <w:p>
             <w:r>
-              <w:t>{{</w:t>
-            </w:r>
-            <w:proofErr w:type="spellStart"/>
-            <w:r>
-              <w:t>ZD_Strasse</w:t>
-            </w:r>
-            <w:proofErr w:type="spellEnd"/>
-            <w:r>
-              <w:t>}}</w:t>
+              <w:t>{{ZD_Strasse}}</w:t>
             </w:r>
           </w:p>
         </w:tc>
@@ -85,15 +69,7 @@
           </w:tcPr>
           <w:p>
             <w:r>
-              <w:t>{{ZD_PLZ}} {{</w:t>
-            </w:r>
-            <w:proofErr w:type="spellStart"/>
-            <w:r>
-              <w:t>ZD_Ort</w:t>
-            </w:r>
-            <w:proofErr w:type="spellEnd"/>
-            <w:r>
-              <w:t>}}</w:t>
+              <w:t>{{ZD_PLZ}} {{ZD_Ort}}</w:t>
             </w:r>
           </w:p>
         </w:tc>
@@ -223,7 +199,7 @@
                                     <w:jc w:val="right"/>
                                   </w:pPr>
                                   <w:r>
-                                    <w:t>Leistungserbringung</w:t>
+                                    <w:t>Abrechnungsbereich</w:t>
                                   </w:r>
                                 </w:p>
                               </w:tc>
@@ -244,21 +220,26 @@
                                     </w:rPr>
                                     <w:t>{{</w:t>
                                   </w:r>
-                                  <w:proofErr w:type="spellStart"/>
                                   <w:r>
                                     <w:rPr>
                                       <w:b/>
                                       <w:bCs/>
                                     </w:rPr>
-                                    <w:t>AbrMon</w:t>
+                                    <w:t>start_inv_period</w:t>
                                   </w:r>
-                                  <w:proofErr w:type="spellEnd"/>
                                   <w:r>
                                     <w:rPr>
                                       <w:b/>
                                       <w:bCs/>
                                     </w:rPr>
                                     <w:t>}}</w:t>
+                                  </w:r>
+                                  <w:r>
+                                    <w:rPr>
+                                      <w:b/>
+                                      <w:bCs/>
+                                    </w:rPr>
+                                    <w:t xml:space="preserve"> – {{ende_inv_period}}</w:t>
                                   </w:r>
                                 </w:p>
                               </w:tc>
@@ -353,7 +334,7 @@
                               <w:jc w:val="right"/>
                             </w:pPr>
                             <w:r>
-                              <w:t>Leistungserbringung</w:t>
+                              <w:t>Abrechnungsbereich</w:t>
                             </w:r>
                           </w:p>
                         </w:tc>
@@ -374,21 +355,26 @@
                               </w:rPr>
                               <w:t>{{</w:t>
                             </w:r>
-                            <w:proofErr w:type="spellStart"/>
                             <w:r>
                               <w:rPr>
                                 <w:b/>
                                 <w:bCs/>
                               </w:rPr>
-                              <w:t>AbrMon</w:t>
+                              <w:t>start_inv_period</w:t>
                             </w:r>
-                            <w:proofErr w:type="spellEnd"/>
                             <w:r>
                               <w:rPr>
                                 <w:b/>
                                 <w:bCs/>
                               </w:rPr>
                               <w:t>}}</w:t>
+                            </w:r>
+                            <w:r>
+                              <w:rPr>
+                                <w:b/>
+                                <w:bCs/>
+                              </w:rPr>
+                              <w:t xml:space="preserve"> – {{ende_inv_period}}</w:t>
                             </w:r>
                           </w:p>
                         </w:tc>
@@ -589,23 +575,7 @@
               <w:jc w:val="right"/>
             </w:pPr>
             <w:r>
-              <w:t>{{</w:t>
-            </w:r>
-            <w:proofErr w:type="spellStart"/>
-            <w:r>
-              <w:t>CL_Nachname</w:t>
-            </w:r>
-            <w:proofErr w:type="spellEnd"/>
-            <w:r>
-              <w:t>}}, {{</w:t>
-            </w:r>
-            <w:proofErr w:type="spellStart"/>
-            <w:r>
-              <w:t>CL_Vorname</w:t>
-            </w:r>
-            <w:proofErr w:type="spellEnd"/>
-            <w:r>
-              <w:t>}}</w:t>
+              <w:t>{{CL_Nachname}}, {{CL_Vorname}}</w:t>
             </w:r>
           </w:p>
         </w:tc>
@@ -637,15 +607,7 @@
               <w:jc w:val="right"/>
             </w:pPr>
             <w:r>
-              <w:t>{{</w:t>
-            </w:r>
-            <w:proofErr w:type="spellStart"/>
-            <w:r>
-              <w:t>CL_SozVersNr</w:t>
-            </w:r>
-            <w:proofErr w:type="spellEnd"/>
-            <w:r>
-              <w:t>}}</w:t>
+              <w:t>{{CL_SozVersNr}}</w:t>
             </w:r>
           </w:p>
         </w:tc>
@@ -691,7 +653,28 @@
                 <w:sz w:val="22"/>
                 <w:szCs w:val="22"/>
               </w:rPr>
-              <w:t>Leistungsd</w:t>
+              <w:t>Leistungs</w:t>
+            </w:r>
+            <w:r>
+              <w:rPr>
+                <w:sz w:val="22"/>
+                <w:szCs w:val="22"/>
+              </w:rPr>
+              <w:t>-</w:t>
+            </w:r>
+            <w:r>
+              <w:rPr>
+                <w:sz w:val="22"/>
+                <w:szCs w:val="22"/>
+              </w:rPr>
+              <w:br/>
+            </w:r>
+            <w:r>
+              <w:rPr>
+                <w:sz w:val="22"/>
+                <w:szCs w:val="22"/>
+              </w:rPr>
+              <w:t>d</w:t>
             </w:r>
             <w:r>
               <w:rPr>
@@ -777,6 +760,20 @@
                 <w:sz w:val="22"/>
                 <w:szCs w:val="22"/>
               </w:rPr>
+              <w:t>-</w:t>
+            </w:r>
+            <w:r>
+              <w:rPr>
+                <w:sz w:val="22"/>
+                <w:szCs w:val="22"/>
+              </w:rPr>
+              <w:br/>
+            </w:r>
+            <w:r>
+              <w:rPr>
+                <w:sz w:val="22"/>
+                <w:szCs w:val="22"/>
+              </w:rPr>
               <w:t>leistung</w:t>
             </w:r>
             <w:r>
@@ -806,7 +803,21 @@
                 <w:sz w:val="22"/>
                 <w:szCs w:val="22"/>
               </w:rPr>
-              <w:t>Direkter Fallkontakt</w:t>
+              <w:t xml:space="preserve">Direkter </w:t>
+            </w:r>
+            <w:r>
+              <w:rPr>
+                <w:sz w:val="22"/>
+                <w:szCs w:val="22"/>
+              </w:rPr>
+              <w:br/>
+            </w:r>
+            <w:r>
+              <w:rPr>
+                <w:sz w:val="22"/>
+                <w:szCs w:val="22"/>
+              </w:rPr>
+              <w:t>Fallkontakt</w:t>
             </w:r>
           </w:p>
         </w:tc>
@@ -828,7 +839,28 @@
                 <w:sz w:val="22"/>
                 <w:szCs w:val="22"/>
               </w:rPr>
-              <w:t>Indirekte Fallbearbeitung</w:t>
+              <w:t>Indirekte Fallbe</w:t>
+            </w:r>
+            <w:r>
+              <w:rPr>
+                <w:sz w:val="22"/>
+                <w:szCs w:val="22"/>
+              </w:rPr>
+              <w:t>-</w:t>
+            </w:r>
+            <w:r>
+              <w:rPr>
+                <w:sz w:val="22"/>
+                <w:szCs w:val="22"/>
+              </w:rPr>
+              <w:br/>
+            </w:r>
+            <w:r>
+              <w:rPr>
+                <w:sz w:val="22"/>
+                <w:szCs w:val="22"/>
+              </w:rPr>
+              <w:t>arbeitung</w:t>
             </w:r>
           </w:p>
         </w:tc>
@@ -872,7 +904,7 @@
                 <w:sz w:val="22"/>
                 <w:szCs w:val="22"/>
               </w:rPr>
-              <w:t>Kosten</w:t>
+              <w:t>Betrag</w:t>
             </w:r>
           </w:p>
         </w:tc>
@@ -899,25 +931,7 @@
                 <w:szCs w:val="22"/>
                 <w:lang w:val="en-US"/>
               </w:rPr>
-              <w:t xml:space="preserve">{% for item in </w:t>
-            </w:r>
-            <w:proofErr w:type="spellStart"/>
-            <w:r>
-              <w:rPr>
-                <w:sz w:val="22"/>
-                <w:szCs w:val="22"/>
-                <w:lang w:val="en-US"/>
-              </w:rPr>
-              <w:t>Positionen</w:t>
-            </w:r>
-            <w:proofErr w:type="spellEnd"/>
-            <w:r>
-              <w:rPr>
-                <w:sz w:val="22"/>
-                <w:szCs w:val="22"/>
-                <w:lang w:val="en-US"/>
-              </w:rPr>
-              <w:t xml:space="preserve"> %}{{item.</w:t>
+              <w:t>{% for item in Positionen %}{{item.</w:t>
             </w:r>
             <w:r>
               <w:rPr>
@@ -1198,23 +1212,7 @@
                 <w:sz w:val="22"/>
                 <w:szCs w:val="22"/>
               </w:rPr>
-              <w:t xml:space="preserve">{% </w:t>
-            </w:r>
-            <w:proofErr w:type="spellStart"/>
-            <w:r>
-              <w:rPr>
-                <w:sz w:val="22"/>
-                <w:szCs w:val="22"/>
-              </w:rPr>
-              <w:t>endfor</w:t>
-            </w:r>
-            <w:proofErr w:type="spellEnd"/>
-            <w:r>
-              <w:rPr>
-                <w:sz w:val="22"/>
-                <w:szCs w:val="22"/>
-              </w:rPr>
-              <w:t xml:space="preserve"> %}</w:t>
+              <w:t>{% endfor %}</w:t>
             </w:r>
             <w:r>
               <w:rPr>
@@ -1682,21 +1680,12 @@
             </w:rPr>
             <w:br/>
           </w:r>
-          <w:proofErr w:type="spellStart"/>
           <w:r>
             <w:rPr>
               <w:sz w:val="22"/>
               <w:szCs w:val="22"/>
             </w:rPr>
-            <w:t>Alpenstrasse</w:t>
-          </w:r>
-          <w:proofErr w:type="spellEnd"/>
-          <w:r>
-            <w:rPr>
-              <w:sz w:val="22"/>
-              <w:szCs w:val="22"/>
-            </w:rPr>
-            <w:t xml:space="preserve"> 2</w:t>
+            <w:t>Alpenstrasse 2</w:t>
           </w:r>
           <w:r>
             <w:rPr>
@@ -1957,14 +1946,7 @@
     </w:r>
     <w:r>
       <w:br/>
-    </w:r>
-    <w:proofErr w:type="spellStart"/>
-    <w:r>
-      <w:t>Alpenstrassse</w:t>
-    </w:r>
-    <w:proofErr w:type="spellEnd"/>
-    <w:r>
-      <w:t xml:space="preserve"> 2</w:t>
+      <w:t>Alpenstrassse 2</w:t>
     </w:r>
     <w:r>
       <w:br/>
@@ -2080,14 +2062,7 @@
     </w:r>
     <w:r>
       <w:br/>
-    </w:r>
-    <w:proofErr w:type="spellStart"/>
-    <w:r>
-      <w:t>Alpenstrassse</w:t>
-    </w:r>
-    <w:proofErr w:type="spellEnd"/>
-    <w:r>
-      <w:t xml:space="preserve"> 2</w:t>
+      <w:t>Alpenstrassse 2</w:t>
     </w:r>
     <w:r>
       <w:br/>

</xml_diff>

<commit_message>
Sammel-PDF je ZD nach output
</commit_message>
<xml_diff>
--- a/vorlagen/rechnungsvorlage.docx
+++ b/vorlagen/rechnungsvorlage.docx
@@ -153,7 +153,7 @@
                               <w:tblLook w:val="04A0" w:firstRow="1" w:lastRow="0" w:firstColumn="1" w:lastColumn="0" w:noHBand="0" w:noVBand="1"/>
                             </w:tblPr>
                             <w:tblGrid>
-                              <w:gridCol w:w="2504"/>
+                              <w:gridCol w:w="2519"/>
                             </w:tblGrid>
                             <w:tr>
                               <w:tc>
@@ -239,7 +239,14 @@
                                       <w:b/>
                                       <w:bCs/>
                                     </w:rPr>
-                                    <w:t xml:space="preserve"> – {{ende_inv_period}}</w:t>
+                                    <w:t xml:space="preserve"> </w:t>
+                                  </w:r>
+                                  <w:r>
+                                    <w:rPr>
+                                      <w:b/>
+                                      <w:bCs/>
+                                    </w:rPr>
+                                    <w:t>–{{end_inv_period}}</w:t>
                                   </w:r>
                                 </w:p>
                               </w:tc>
@@ -288,7 +295,7 @@
                         <w:tblLook w:val="04A0" w:firstRow="1" w:lastRow="0" w:firstColumn="1" w:lastColumn="0" w:noHBand="0" w:noVBand="1"/>
                       </w:tblPr>
                       <w:tblGrid>
-                        <w:gridCol w:w="2504"/>
+                        <w:gridCol w:w="2519"/>
                       </w:tblGrid>
                       <w:tr>
                         <w:tc>
@@ -374,7 +381,14 @@
                                 <w:b/>
                                 <w:bCs/>
                               </w:rPr>
-                              <w:t xml:space="preserve"> – {{ende_inv_period}}</w:t>
+                              <w:t xml:space="preserve"> </w:t>
+                            </w:r>
+                            <w:r>
+                              <w:rPr>
+                                <w:b/>
+                                <w:bCs/>
+                              </w:rPr>
+                              <w:t>–{{end_inv_period}}</w:t>
                             </w:r>
                           </w:p>
                         </w:tc>

</xml_diff>